<commit_message>
Projeto alterado Luiz Claudio dia 05/10/2024
</commit_message>
<xml_diff>
--- a/documentos/Instalação e Principais Comandos do Git.docx
+++ b/documentos/Instalação e Principais Comandos do Git.docx
@@ -43,32 +43,15 @@
           <w:sz w:val="32"/>
           <w:szCs w:val="32"/>
         </w:rPr>
-        <w:t xml:space="preserve"> do </w:t>
-      </w:r>
-      <w:proofErr w:type="spellStart"/>
+        <w:t xml:space="preserve"> do Git</w:t>
+      </w:r>
       <w:r>
         <w:rPr>
           <w:sz w:val="32"/>
           <w:szCs w:val="32"/>
         </w:rPr>
-        <w:t>Git</w:t>
-      </w:r>
-      <w:proofErr w:type="spellEnd"/>
-      <w:r>
-        <w:rPr>
-          <w:sz w:val="32"/>
-          <w:szCs w:val="32"/>
-        </w:rPr>
         <w:t>.</w:t>
       </w:r>
-    </w:p>
-    <w:p>
-      <w:pPr>
-        <w:rPr>
-          <w:sz w:val="32"/>
-          <w:szCs w:val="32"/>
-        </w:rPr>
-      </w:pPr>
     </w:p>
     <w:p>
       <w:pPr>
@@ -87,17 +70,8 @@
           <w:sz w:val="32"/>
           <w:szCs w:val="32"/>
         </w:rPr>
-        <w:t xml:space="preserve">Baixar e instalar o </w:t>
-      </w:r>
-      <w:proofErr w:type="spellStart"/>
-      <w:r>
-        <w:rPr>
-          <w:sz w:val="32"/>
-          <w:szCs w:val="32"/>
-        </w:rPr>
-        <w:t>Git</w:t>
-      </w:r>
-      <w:proofErr w:type="spellEnd"/>
+        <w:t>Baixar e instalar o Git</w:t>
+      </w:r>
     </w:p>
     <w:p>
       <w:pPr>
@@ -135,23 +109,7 @@
           <w:sz w:val="28"/>
           <w:szCs w:val="28"/>
         </w:rPr>
-        <w:t xml:space="preserve">Verificar se o </w:t>
-      </w:r>
-      <w:proofErr w:type="spellStart"/>
-      <w:r>
-        <w:rPr>
-          <w:sz w:val="28"/>
-          <w:szCs w:val="28"/>
-        </w:rPr>
-        <w:t>git</w:t>
-      </w:r>
-      <w:proofErr w:type="spellEnd"/>
-      <w:r>
-        <w:rPr>
-          <w:sz w:val="28"/>
-          <w:szCs w:val="28"/>
-        </w:rPr>
-        <w:t xml:space="preserve"> est</w:t>
+        <w:t>Verificar se o git est</w:t>
       </w:r>
       <w:r>
         <w:rPr>
@@ -181,17 +139,8 @@
           <w:sz w:val="28"/>
           <w:szCs w:val="28"/>
         </w:rPr>
-        <w:t xml:space="preserve">C:\&gt; </w:t>
-      </w:r>
-      <w:proofErr w:type="spellStart"/>
-      <w:r>
-        <w:rPr>
-          <w:sz w:val="28"/>
-          <w:szCs w:val="28"/>
-        </w:rPr>
-        <w:t>git</w:t>
-      </w:r>
-      <w:proofErr w:type="spellEnd"/>
+        <w:t>C:\&gt; git</w:t>
+      </w:r>
       <w:r>
         <w:rPr>
           <w:sz w:val="28"/>
@@ -215,31 +164,20 @@
         </w:rPr>
         <w:t xml:space="preserve">Exibe </w:t>
       </w:r>
-      <w:proofErr w:type="gramStart"/>
-      <w:r>
-        <w:rPr>
-          <w:sz w:val="28"/>
-          <w:szCs w:val="28"/>
-        </w:rPr>
-        <w:t>nos comando</w:t>
-      </w:r>
-      <w:proofErr w:type="gramEnd"/>
-      <w:r>
-        <w:rPr>
-          <w:sz w:val="28"/>
-          <w:szCs w:val="28"/>
-        </w:rPr>
-        <w:t xml:space="preserve"> do </w:t>
-      </w:r>
-      <w:proofErr w:type="spellStart"/>
-      <w:r>
-        <w:rPr>
-          <w:sz w:val="28"/>
-          <w:szCs w:val="28"/>
-        </w:rPr>
-        <w:t>git</w:t>
-      </w:r>
-      <w:proofErr w:type="spellEnd"/>
+      <w:r>
+        <w:rPr>
+          <w:sz w:val="28"/>
+          <w:szCs w:val="28"/>
+        </w:rPr>
+        <w:t>nos comandos</w:t>
+      </w:r>
+      <w:r>
+        <w:rPr>
+          <w:sz w:val="28"/>
+          <w:szCs w:val="28"/>
+        </w:rPr>
+        <w:t xml:space="preserve"> do git</w:t>
+      </w:r>
     </w:p>
     <w:p>
       <w:pPr>
@@ -359,21 +297,12 @@
           <w:szCs w:val="28"/>
         </w:rPr>
       </w:pPr>
-      <w:proofErr w:type="spellStart"/>
-      <w:r>
-        <w:rPr>
-          <w:sz w:val="28"/>
-          <w:szCs w:val="28"/>
-        </w:rPr>
-        <w:t>git</w:t>
-      </w:r>
-      <w:proofErr w:type="spellEnd"/>
-      <w:r>
-        <w:rPr>
-          <w:sz w:val="28"/>
-          <w:szCs w:val="28"/>
-        </w:rPr>
-        <w:t xml:space="preserve"> clone </w:t>
+      <w:r>
+        <w:rPr>
+          <w:sz w:val="28"/>
+          <w:szCs w:val="28"/>
+        </w:rPr>
+        <w:t xml:space="preserve">git clone </w:t>
       </w:r>
       <w:r>
         <w:rPr>
@@ -396,54 +325,22 @@
           <w:sz w:val="28"/>
           <w:szCs w:val="28"/>
         </w:rPr>
+        <w:t>Deverá aparecer na sua maquina a pasta projeto_smfp com todas as sub-pastas, onde você poderá fazer criação, alteração, exclusão das pastas e dos arquivos existentes nessas pastas.</w:t>
+      </w:r>
+    </w:p>
+    <w:p>
+      <w:pPr>
+        <w:rPr>
+          <w:sz w:val="28"/>
+          <w:szCs w:val="28"/>
+        </w:rPr>
+      </w:pPr>
+      <w:r>
+        <w:rPr>
+          <w:sz w:val="28"/>
+          <w:szCs w:val="28"/>
+        </w:rPr>
         <w:lastRenderedPageBreak/>
-        <w:t xml:space="preserve">Deverá aparecer na sua maquina a pasta </w:t>
-      </w:r>
-      <w:proofErr w:type="spellStart"/>
-      <w:r>
-        <w:rPr>
-          <w:sz w:val="28"/>
-          <w:szCs w:val="28"/>
-        </w:rPr>
-        <w:t>projeto_smfp</w:t>
-      </w:r>
-      <w:proofErr w:type="spellEnd"/>
-      <w:r>
-        <w:rPr>
-          <w:sz w:val="28"/>
-          <w:szCs w:val="28"/>
-        </w:rPr>
-        <w:t xml:space="preserve"> com todas as </w:t>
-      </w:r>
-      <w:proofErr w:type="spellStart"/>
-      <w:r>
-        <w:rPr>
-          <w:sz w:val="28"/>
-          <w:szCs w:val="28"/>
-        </w:rPr>
-        <w:t>sub-pastas</w:t>
-      </w:r>
-      <w:proofErr w:type="spellEnd"/>
-      <w:r>
-        <w:rPr>
-          <w:sz w:val="28"/>
-          <w:szCs w:val="28"/>
-        </w:rPr>
-        <w:t>, onde você poderá fazer criação, alteração, exclusão das pastas e dos arquivos existentes nessas pastas.</w:t>
-      </w:r>
-    </w:p>
-    <w:p>
-      <w:pPr>
-        <w:rPr>
-          <w:sz w:val="28"/>
-          <w:szCs w:val="28"/>
-        </w:rPr>
-      </w:pPr>
-      <w:r>
-        <w:rPr>
-          <w:sz w:val="28"/>
-          <w:szCs w:val="28"/>
-        </w:rPr>
         <w:tab/>
       </w:r>
     </w:p>
@@ -464,23 +361,21 @@
           <w:sz w:val="28"/>
           <w:szCs w:val="28"/>
         </w:rPr>
-        <w:t xml:space="preserve">Após o trabalho, dentro da pasta </w:t>
-      </w:r>
-      <w:proofErr w:type="spellStart"/>
-      <w:r>
-        <w:rPr>
-          <w:sz w:val="28"/>
-          <w:szCs w:val="28"/>
-        </w:rPr>
-        <w:t>projeto_smfp</w:t>
-      </w:r>
-      <w:proofErr w:type="spellEnd"/>
-      <w:r>
-        <w:rPr>
-          <w:sz w:val="28"/>
-          <w:szCs w:val="28"/>
-        </w:rPr>
-        <w:t xml:space="preserve"> executar os seguintes comendo. </w:t>
+        <w:t>Após o trabalho, dentro da pasta projeto_smfp executar os seguintes c</w:t>
+      </w:r>
+      <w:r>
+        <w:rPr>
+          <w:sz w:val="28"/>
+          <w:szCs w:val="28"/>
+        </w:rPr>
+        <w:t>omandos</w:t>
+      </w:r>
+      <w:r>
+        <w:rPr>
+          <w:sz w:val="28"/>
+          <w:szCs w:val="28"/>
+        </w:rPr>
+        <w:t xml:space="preserve">. </w:t>
       </w:r>
     </w:p>
     <w:p>
@@ -500,23 +395,7 @@
           <w:sz w:val="28"/>
           <w:szCs w:val="28"/>
         </w:rPr>
-        <w:t xml:space="preserve">C:\projeto_smfp&gt; </w:t>
-      </w:r>
-      <w:proofErr w:type="spellStart"/>
-      <w:r>
-        <w:rPr>
-          <w:sz w:val="28"/>
-          <w:szCs w:val="28"/>
-        </w:rPr>
-        <w:t>git</w:t>
-      </w:r>
-      <w:proofErr w:type="spellEnd"/>
-      <w:r>
-        <w:rPr>
-          <w:sz w:val="28"/>
-          <w:szCs w:val="28"/>
-        </w:rPr>
-        <w:t xml:space="preserve"> status</w:t>
+        <w:t>C:\projeto_smfp&gt; git status</w:t>
       </w:r>
     </w:p>
     <w:p>
@@ -532,39 +411,7 @@
           <w:sz w:val="28"/>
           <w:szCs w:val="28"/>
         </w:rPr>
-        <w:t>Exibe os arquivos que foram alterados, em vermelho e necessário executar o comendo “</w:t>
-      </w:r>
-      <w:proofErr w:type="spellStart"/>
-      <w:r>
-        <w:rPr>
-          <w:sz w:val="28"/>
-          <w:szCs w:val="28"/>
-        </w:rPr>
-        <w:t>git</w:t>
-      </w:r>
-      <w:proofErr w:type="spellEnd"/>
-      <w:r>
-        <w:rPr>
-          <w:sz w:val="28"/>
-          <w:szCs w:val="28"/>
-        </w:rPr>
-        <w:t xml:space="preserve"> </w:t>
-      </w:r>
-      <w:proofErr w:type="spellStart"/>
-      <w:r>
-        <w:rPr>
-          <w:sz w:val="28"/>
-          <w:szCs w:val="28"/>
-        </w:rPr>
-        <w:t>add</w:t>
-      </w:r>
-      <w:proofErr w:type="spellEnd"/>
-      <w:r>
-        <w:rPr>
-          <w:sz w:val="28"/>
-          <w:szCs w:val="28"/>
-        </w:rPr>
-        <w:t>”</w:t>
+        <w:t>Exibe os arquivos que foram alterados, em vermelho e necessário executar o comendo “git add”</w:t>
       </w:r>
     </w:p>
     <w:p>
@@ -634,42 +481,15 @@
           <w:sz w:val="28"/>
           <w:szCs w:val="28"/>
         </w:rPr>
-        <w:t xml:space="preserve">C:\projeto_smfp&gt; </w:t>
-      </w:r>
-      <w:proofErr w:type="spellStart"/>
-      <w:r>
-        <w:rPr>
-          <w:sz w:val="28"/>
-          <w:szCs w:val="28"/>
-        </w:rPr>
-        <w:t>git</w:t>
-      </w:r>
-      <w:proofErr w:type="spellEnd"/>
-      <w:r>
-        <w:rPr>
-          <w:sz w:val="28"/>
-          <w:szCs w:val="28"/>
-        </w:rPr>
-        <w:t xml:space="preserve"> </w:t>
-      </w:r>
-      <w:proofErr w:type="spellStart"/>
-      <w:proofErr w:type="gramStart"/>
-      <w:r>
-        <w:rPr>
-          <w:sz w:val="28"/>
-          <w:szCs w:val="28"/>
-        </w:rPr>
-        <w:t>add</w:t>
-      </w:r>
-      <w:proofErr w:type="spellEnd"/>
-      <w:r>
-        <w:rPr>
-          <w:sz w:val="28"/>
-          <w:szCs w:val="28"/>
-        </w:rPr>
-        <w:t xml:space="preserve"> .</w:t>
-      </w:r>
-      <w:proofErr w:type="gramEnd"/>
+        <w:t xml:space="preserve">C:\projeto_smfp&gt; git </w:t>
+      </w:r>
+      <w:r>
+        <w:rPr>
+          <w:sz w:val="28"/>
+          <w:szCs w:val="28"/>
+        </w:rPr>
+        <w:t>add .</w:t>
+      </w:r>
     </w:p>
     <w:p>
       <w:pPr>
@@ -759,40 +579,13 @@
         </w:rPr>
         <w:t>o status após “</w:t>
       </w:r>
-      <w:proofErr w:type="spellStart"/>
-      <w:r>
-        <w:rPr>
-          <w:sz w:val="28"/>
-          <w:szCs w:val="28"/>
-        </w:rPr>
-        <w:t>git</w:t>
-      </w:r>
-      <w:proofErr w:type="spellEnd"/>
-      <w:r>
-        <w:rPr>
-          <w:sz w:val="28"/>
-          <w:szCs w:val="28"/>
-        </w:rPr>
-        <w:t xml:space="preserve"> </w:t>
-      </w:r>
-      <w:proofErr w:type="spellStart"/>
-      <w:proofErr w:type="gramStart"/>
-      <w:r>
-        <w:rPr>
-          <w:sz w:val="28"/>
-          <w:szCs w:val="28"/>
-        </w:rPr>
-        <w:t>add</w:t>
-      </w:r>
-      <w:proofErr w:type="spellEnd"/>
-      <w:r>
-        <w:rPr>
-          <w:sz w:val="28"/>
-          <w:szCs w:val="28"/>
-        </w:rPr>
-        <w:t xml:space="preserve"> .</w:t>
-      </w:r>
-      <w:proofErr w:type="gramEnd"/>
+      <w:r>
+        <w:rPr>
+          <w:sz w:val="28"/>
+          <w:szCs w:val="28"/>
+        </w:rPr>
+        <w:t>git add .</w:t>
+      </w:r>
       <w:r>
         <w:rPr>
           <w:sz w:val="28"/>
@@ -816,37 +609,19 @@
         </w:rPr>
         <w:t xml:space="preserve">Os arquivos vão está em Verde identificando que já estão </w:t>
       </w:r>
-      <w:proofErr w:type="gramStart"/>
-      <w:r>
-        <w:rPr>
-          <w:sz w:val="28"/>
-          <w:szCs w:val="28"/>
-        </w:rPr>
-        <w:t>preparado</w:t>
-      </w:r>
-      <w:proofErr w:type="gramEnd"/>
-      <w:r>
-        <w:rPr>
-          <w:sz w:val="28"/>
-          <w:szCs w:val="28"/>
-        </w:rPr>
-        <w:t xml:space="preserve"> para o </w:t>
-      </w:r>
-      <w:proofErr w:type="spellStart"/>
-      <w:r>
-        <w:rPr>
-          <w:sz w:val="28"/>
-          <w:szCs w:val="28"/>
-        </w:rPr>
-        <w:t>commit</w:t>
-      </w:r>
-      <w:proofErr w:type="spellEnd"/>
-      <w:r>
-        <w:rPr>
-          <w:sz w:val="28"/>
-          <w:szCs w:val="28"/>
-        </w:rPr>
-        <w:t>.</w:t>
+      <w:r>
+        <w:rPr>
+          <w:sz w:val="28"/>
+          <w:szCs w:val="28"/>
+        </w:rPr>
+        <w:t>preparados</w:t>
+      </w:r>
+      <w:r>
+        <w:rPr>
+          <w:sz w:val="28"/>
+          <w:szCs w:val="28"/>
+        </w:rPr>
+        <w:t xml:space="preserve"> para o commit.</w:t>
       </w:r>
     </w:p>
     <w:p>
@@ -901,6 +676,132 @@
     </w:p>
     <w:p>
       <w:pPr>
+        <w:pStyle w:val="PargrafodaLista"/>
+        <w:ind w:left="1440"/>
+        <w:rPr>
+          <w:sz w:val="28"/>
+          <w:szCs w:val="28"/>
+        </w:rPr>
+      </w:pPr>
+    </w:p>
+    <w:p>
+      <w:pPr>
+        <w:pStyle w:val="PargrafodaLista"/>
+        <w:ind w:left="1440"/>
+        <w:rPr>
+          <w:sz w:val="28"/>
+          <w:szCs w:val="28"/>
+        </w:rPr>
+      </w:pPr>
+    </w:p>
+    <w:p>
+      <w:pPr>
+        <w:pStyle w:val="PargrafodaLista"/>
+        <w:numPr>
+          <w:ilvl w:val="0"/>
+          <w:numId w:val="4"/>
+        </w:numPr>
+        <w:rPr>
+          <w:sz w:val="28"/>
+          <w:szCs w:val="28"/>
+        </w:rPr>
+      </w:pPr>
+      <w:r>
+        <w:rPr>
+          <w:sz w:val="28"/>
+          <w:szCs w:val="28"/>
+        </w:rPr>
+        <w:t xml:space="preserve">C:\projeto_smfp&gt; </w:t>
+      </w:r>
+    </w:p>
+    <w:p>
+      <w:pPr>
+        <w:pStyle w:val="PargrafodaLista"/>
+        <w:ind w:left="1440"/>
+        <w:rPr>
+          <w:sz w:val="28"/>
+          <w:szCs w:val="28"/>
+        </w:rPr>
+      </w:pPr>
+      <w:r>
+        <w:rPr>
+          <w:sz w:val="28"/>
+          <w:szCs w:val="28"/>
+        </w:rPr>
+        <w:t>git commit -m "Projeto alterado Luiz Claudio dia 05/10/2024"</w:t>
+      </w:r>
+    </w:p>
+    <w:p>
+      <w:pPr>
+        <w:pStyle w:val="PargrafodaLista"/>
+        <w:ind w:left="1440"/>
+        <w:rPr>
+          <w:sz w:val="28"/>
+          <w:szCs w:val="28"/>
+        </w:rPr>
+      </w:pPr>
+      <w:r>
+        <w:rPr>
+          <w:sz w:val="28"/>
+          <w:szCs w:val="28"/>
+        </w:rPr>
+        <w:t>A mensagem entre aspa é um comentário da sua alteração.</w:t>
+      </w:r>
+    </w:p>
+    <w:p>
+      <w:pPr>
+        <w:pStyle w:val="PargrafodaLista"/>
+        <w:ind w:left="1440"/>
+        <w:rPr>
+          <w:sz w:val="28"/>
+          <w:szCs w:val="28"/>
+        </w:rPr>
+      </w:pPr>
+      <w:r>
+        <w:rPr>
+          <w:sz w:val="28"/>
+          <w:szCs w:val="28"/>
+        </w:rPr>
+        <w:lastRenderedPageBreak/>
+        <w:drawing>
+          <wp:inline distT="0" distB="0" distL="0" distR="0" wp14:anchorId="0C5FB0E1" wp14:editId="3489636B">
+            <wp:extent cx="5400040" cy="882015"/>
+            <wp:effectExtent l="0" t="0" r="0" b="0"/>
+            <wp:docPr id="881339375" name="Imagem 1"/>
+            <wp:cNvGraphicFramePr>
+              <a:graphicFrameLocks xmlns:a="http://schemas.openxmlformats.org/drawingml/2006/main" noChangeAspect="1"/>
+            </wp:cNvGraphicFramePr>
+            <a:graphic xmlns:a="http://schemas.openxmlformats.org/drawingml/2006/main">
+              <a:graphicData uri="http://schemas.openxmlformats.org/drawingml/2006/picture">
+                <pic:pic xmlns:pic="http://schemas.openxmlformats.org/drawingml/2006/picture">
+                  <pic:nvPicPr>
+                    <pic:cNvPr id="881339375" name=""/>
+                    <pic:cNvPicPr/>
+                  </pic:nvPicPr>
+                  <pic:blipFill>
+                    <a:blip r:embed="rId10"/>
+                    <a:stretch>
+                      <a:fillRect/>
+                    </a:stretch>
+                  </pic:blipFill>
+                  <pic:spPr>
+                    <a:xfrm>
+                      <a:off x="0" y="0"/>
+                      <a:ext cx="5400040" cy="882015"/>
+                    </a:xfrm>
+                    <a:prstGeom prst="rect">
+                      <a:avLst/>
+                    </a:prstGeom>
+                  </pic:spPr>
+                </pic:pic>
+              </a:graphicData>
+            </a:graphic>
+          </wp:inline>
+        </w:drawing>
+      </w:r>
+    </w:p>
+    <w:p>
+      <w:pPr>
         <w:ind w:left="1080"/>
         <w:rPr>
           <w:sz w:val="28"/>
@@ -910,19 +811,680 @@
     </w:p>
     <w:p>
       <w:pPr>
-        <w:rPr>
-          <w:sz w:val="28"/>
-          <w:szCs w:val="28"/>
-        </w:rPr>
-      </w:pPr>
-    </w:p>
-    <w:p>
-      <w:pPr>
-        <w:rPr>
-          <w:sz w:val="28"/>
-          <w:szCs w:val="28"/>
-        </w:rPr>
-      </w:pPr>
+        <w:pStyle w:val="PargrafodaLista"/>
+        <w:numPr>
+          <w:ilvl w:val="0"/>
+          <w:numId w:val="4"/>
+        </w:numPr>
+        <w:rPr>
+          <w:sz w:val="28"/>
+          <w:szCs w:val="28"/>
+        </w:rPr>
+      </w:pPr>
+      <w:r>
+        <w:rPr>
+          <w:sz w:val="28"/>
+          <w:szCs w:val="28"/>
+        </w:rPr>
+        <w:t>C:\projeto_smfp&gt;</w:t>
+      </w:r>
+      <w:r>
+        <w:rPr>
+          <w:sz w:val="28"/>
+          <w:szCs w:val="28"/>
+        </w:rPr>
+        <w:t>git push</w:t>
+      </w:r>
+    </w:p>
+    <w:p>
+      <w:pPr>
+        <w:ind w:left="1080"/>
+        <w:rPr>
+          <w:sz w:val="28"/>
+          <w:szCs w:val="28"/>
+        </w:rPr>
+      </w:pPr>
+      <w:r>
+        <w:rPr>
+          <w:sz w:val="28"/>
+          <w:szCs w:val="28"/>
+        </w:rPr>
+        <w:t xml:space="preserve">Identifica que os </w:t>
+      </w:r>
+      <w:r>
+        <w:rPr>
+          <w:sz w:val="28"/>
+          <w:szCs w:val="28"/>
+        </w:rPr>
+        <w:t>arquivos alterados</w:t>
+      </w:r>
+      <w:r>
+        <w:rPr>
+          <w:sz w:val="28"/>
+          <w:szCs w:val="28"/>
+        </w:rPr>
+        <w:t xml:space="preserve"> foram </w:t>
+      </w:r>
+      <w:r>
+        <w:rPr>
+          <w:sz w:val="28"/>
+          <w:szCs w:val="28"/>
+        </w:rPr>
+        <w:t>enviados</w:t>
+      </w:r>
+      <w:r>
+        <w:rPr>
+          <w:sz w:val="28"/>
+          <w:szCs w:val="28"/>
+        </w:rPr>
+        <w:t xml:space="preserve"> para o repositório.</w:t>
+      </w:r>
+    </w:p>
+    <w:p>
+      <w:pPr>
+        <w:ind w:left="1080"/>
+        <w:rPr>
+          <w:sz w:val="28"/>
+          <w:szCs w:val="28"/>
+        </w:rPr>
+      </w:pPr>
+      <w:r>
+        <w:rPr>
+          <w:sz w:val="28"/>
+          <w:szCs w:val="28"/>
+        </w:rPr>
+        <w:drawing>
+          <wp:inline distT="0" distB="0" distL="0" distR="0" wp14:anchorId="4A8505C5" wp14:editId="253BC8E0">
+            <wp:extent cx="5400040" cy="1842770"/>
+            <wp:effectExtent l="0" t="0" r="0" b="5080"/>
+            <wp:docPr id="887280003" name="Imagem 1"/>
+            <wp:cNvGraphicFramePr>
+              <a:graphicFrameLocks xmlns:a="http://schemas.openxmlformats.org/drawingml/2006/main" noChangeAspect="1"/>
+            </wp:cNvGraphicFramePr>
+            <a:graphic xmlns:a="http://schemas.openxmlformats.org/drawingml/2006/main">
+              <a:graphicData uri="http://schemas.openxmlformats.org/drawingml/2006/picture">
+                <pic:pic xmlns:pic="http://schemas.openxmlformats.org/drawingml/2006/picture">
+                  <pic:nvPicPr>
+                    <pic:cNvPr id="887280003" name=""/>
+                    <pic:cNvPicPr/>
+                  </pic:nvPicPr>
+                  <pic:blipFill>
+                    <a:blip r:embed="rId11"/>
+                    <a:stretch>
+                      <a:fillRect/>
+                    </a:stretch>
+                  </pic:blipFill>
+                  <pic:spPr>
+                    <a:xfrm>
+                      <a:off x="0" y="0"/>
+                      <a:ext cx="5400040" cy="1842770"/>
+                    </a:xfrm>
+                    <a:prstGeom prst="rect">
+                      <a:avLst/>
+                    </a:prstGeom>
+                  </pic:spPr>
+                </pic:pic>
+              </a:graphicData>
+            </a:graphic>
+          </wp:inline>
+        </w:drawing>
+      </w:r>
+    </w:p>
+    <w:p>
+      <w:pPr>
+        <w:rPr>
+          <w:sz w:val="28"/>
+          <w:szCs w:val="28"/>
+        </w:rPr>
+      </w:pPr>
+    </w:p>
+    <w:p>
+      <w:pPr>
+        <w:pStyle w:val="PargrafodaLista"/>
+        <w:numPr>
+          <w:ilvl w:val="0"/>
+          <w:numId w:val="4"/>
+        </w:numPr>
+        <w:rPr>
+          <w:sz w:val="28"/>
+          <w:szCs w:val="28"/>
+        </w:rPr>
+      </w:pPr>
+      <w:r>
+        <w:rPr>
+          <w:sz w:val="28"/>
+          <w:szCs w:val="28"/>
+        </w:rPr>
+        <w:t xml:space="preserve">Antes de começar os trabalhos é necessário executar o comando “checkout” para igualar os arquivos com o repositório. </w:t>
+      </w:r>
+      <w:r>
+        <w:rPr>
+          <w:sz w:val="28"/>
+          <w:szCs w:val="28"/>
+        </w:rPr>
+        <w:t>“Alterações que foram feitas pelos colegas”</w:t>
+      </w:r>
+    </w:p>
+    <w:p>
+      <w:pPr>
+        <w:pStyle w:val="PargrafodaLista"/>
+        <w:ind w:left="1440"/>
+        <w:rPr>
+          <w:sz w:val="28"/>
+          <w:szCs w:val="28"/>
+        </w:rPr>
+      </w:pPr>
+    </w:p>
+    <w:p>
+      <w:pPr>
+        <w:pStyle w:val="PargrafodaLista"/>
+        <w:ind w:left="1440"/>
+        <w:rPr>
+          <w:sz w:val="28"/>
+          <w:szCs w:val="28"/>
+        </w:rPr>
+      </w:pPr>
+      <w:r>
+        <w:rPr>
+          <w:sz w:val="28"/>
+          <w:szCs w:val="28"/>
+        </w:rPr>
+        <w:t>C:\projeto_smfp&gt;</w:t>
+      </w:r>
+      <w:r>
+        <w:t xml:space="preserve"> </w:t>
+      </w:r>
+      <w:r>
+        <w:rPr>
+          <w:sz w:val="28"/>
+          <w:szCs w:val="28"/>
+        </w:rPr>
+        <w:t>git checkout main</w:t>
+      </w:r>
+    </w:p>
+    <w:p>
+      <w:pPr>
+        <w:pStyle w:val="PargrafodaLista"/>
+        <w:ind w:left="1440"/>
+        <w:rPr>
+          <w:sz w:val="28"/>
+          <w:szCs w:val="28"/>
+        </w:rPr>
+      </w:pPr>
+      <w:r>
+        <w:rPr>
+          <w:sz w:val="28"/>
+          <w:szCs w:val="28"/>
+        </w:rPr>
+        <w:drawing>
+          <wp:inline distT="0" distB="0" distL="0" distR="0" wp14:anchorId="0E283E54" wp14:editId="484317E9">
+            <wp:extent cx="5400040" cy="779780"/>
+            <wp:effectExtent l="0" t="0" r="0" b="1270"/>
+            <wp:docPr id="2144077163" name="Imagem 1"/>
+            <wp:cNvGraphicFramePr>
+              <a:graphicFrameLocks xmlns:a="http://schemas.openxmlformats.org/drawingml/2006/main" noChangeAspect="1"/>
+            </wp:cNvGraphicFramePr>
+            <a:graphic xmlns:a="http://schemas.openxmlformats.org/drawingml/2006/main">
+              <a:graphicData uri="http://schemas.openxmlformats.org/drawingml/2006/picture">
+                <pic:pic xmlns:pic="http://schemas.openxmlformats.org/drawingml/2006/picture">
+                  <pic:nvPicPr>
+                    <pic:cNvPr id="2144077163" name=""/>
+                    <pic:cNvPicPr/>
+                  </pic:nvPicPr>
+                  <pic:blipFill>
+                    <a:blip r:embed="rId12"/>
+                    <a:stretch>
+                      <a:fillRect/>
+                    </a:stretch>
+                  </pic:blipFill>
+                  <pic:spPr>
+                    <a:xfrm>
+                      <a:off x="0" y="0"/>
+                      <a:ext cx="5400040" cy="779780"/>
+                    </a:xfrm>
+                    <a:prstGeom prst="rect">
+                      <a:avLst/>
+                    </a:prstGeom>
+                  </pic:spPr>
+                </pic:pic>
+              </a:graphicData>
+            </a:graphic>
+          </wp:inline>
+        </w:drawing>
+      </w:r>
+    </w:p>
+    <w:p>
+      <w:pPr>
+        <w:ind w:firstLine="708"/>
+        <w:rPr>
+          <w:sz w:val="28"/>
+          <w:szCs w:val="28"/>
+        </w:rPr>
+      </w:pPr>
+    </w:p>
+    <w:p>
+      <w:pPr>
+        <w:ind w:firstLine="708"/>
+        <w:rPr>
+          <w:sz w:val="28"/>
+          <w:szCs w:val="28"/>
+        </w:rPr>
+      </w:pPr>
+    </w:p>
+    <w:p>
+      <w:pPr>
+        <w:pStyle w:val="PargrafodaLista"/>
+        <w:ind w:left="1440"/>
+        <w:rPr>
+          <w:sz w:val="28"/>
+          <w:szCs w:val="28"/>
+        </w:rPr>
+      </w:pPr>
+    </w:p>
+    <w:p>
+      <w:pPr>
+        <w:rPr>
+          <w:sz w:val="28"/>
+          <w:szCs w:val="28"/>
+        </w:rPr>
+      </w:pPr>
+    </w:p>
+    <w:p>
+      <w:pPr>
+        <w:rPr>
+          <w:sz w:val="28"/>
+          <w:szCs w:val="28"/>
+        </w:rPr>
+      </w:pPr>
+    </w:p>
+    <w:p>
+      <w:pPr>
+        <w:rPr>
+          <w:sz w:val="28"/>
+          <w:szCs w:val="28"/>
+        </w:rPr>
+      </w:pPr>
+    </w:p>
+    <w:p>
+      <w:pPr>
+        <w:rPr>
+          <w:sz w:val="28"/>
+          <w:szCs w:val="28"/>
+        </w:rPr>
+      </w:pPr>
+    </w:p>
+    <w:p>
+      <w:pPr>
+        <w:rPr>
+          <w:sz w:val="28"/>
+          <w:szCs w:val="28"/>
+        </w:rPr>
+      </w:pPr>
+      <w:r>
+        <w:rPr>
+          <w:sz w:val="28"/>
+          <w:szCs w:val="28"/>
+        </w:rPr>
+        <w:lastRenderedPageBreak/>
+        <w:t>Relação dos principais comando:</w:t>
+      </w:r>
+    </w:p>
+    <w:p>
+      <w:pPr>
+        <w:rPr>
+          <w:sz w:val="28"/>
+          <w:szCs w:val="28"/>
+        </w:rPr>
+      </w:pPr>
+      <w:r>
+        <w:rPr>
+          <w:sz w:val="28"/>
+          <w:szCs w:val="28"/>
+        </w:rPr>
+        <w:t>Trabalho do colaborador ChartGPT.</w:t>
+      </w:r>
+    </w:p>
+    <w:p>
+      <w:pPr>
+        <w:rPr>
+          <w:sz w:val="28"/>
+          <w:szCs w:val="28"/>
+        </w:rPr>
+      </w:pPr>
+      <w:r>
+        <w:rPr>
+          <w:sz w:val="28"/>
+          <w:szCs w:val="28"/>
+        </w:rPr>
+        <w:t>Claro! Aqui está uma descrição dos comandos do Git que você mencionou:</w:t>
+      </w:r>
+    </w:p>
+    <w:p>
+      <w:pPr>
+        <w:rPr>
+          <w:sz w:val="28"/>
+          <w:szCs w:val="28"/>
+        </w:rPr>
+      </w:pPr>
+    </w:p>
+    <w:p>
+      <w:pPr>
+        <w:rPr>
+          <w:sz w:val="28"/>
+          <w:szCs w:val="28"/>
+        </w:rPr>
+      </w:pPr>
+      <w:r>
+        <w:rPr>
+          <w:sz w:val="28"/>
+          <w:szCs w:val="28"/>
+        </w:rPr>
+        <w:t xml:space="preserve">1. **git status**: </w:t>
+      </w:r>
+    </w:p>
+    <w:p>
+      <w:pPr>
+        <w:rPr>
+          <w:sz w:val="28"/>
+          <w:szCs w:val="28"/>
+        </w:rPr>
+      </w:pPr>
+      <w:r>
+        <w:rPr>
+          <w:sz w:val="28"/>
+          <w:szCs w:val="28"/>
+        </w:rPr>
+        <w:t xml:space="preserve">   - Este comando exibe o estado atual do repositório. Ele mostra quais arquivos foram modificados, quais estão prontos para ser commitados (staged) e quais ainda não foram rastreados pelo Git.</w:t>
+      </w:r>
+    </w:p>
+    <w:p>
+      <w:pPr>
+        <w:rPr>
+          <w:sz w:val="28"/>
+          <w:szCs w:val="28"/>
+        </w:rPr>
+      </w:pPr>
+    </w:p>
+    <w:p>
+      <w:pPr>
+        <w:rPr>
+          <w:sz w:val="28"/>
+          <w:szCs w:val="28"/>
+        </w:rPr>
+      </w:pPr>
+      <w:r>
+        <w:rPr>
+          <w:sz w:val="28"/>
+          <w:szCs w:val="28"/>
+        </w:rPr>
+        <w:t xml:space="preserve">2. **git add**: </w:t>
+      </w:r>
+    </w:p>
+    <w:p>
+      <w:pPr>
+        <w:rPr>
+          <w:sz w:val="28"/>
+          <w:szCs w:val="28"/>
+        </w:rPr>
+      </w:pPr>
+      <w:r>
+        <w:rPr>
+          <w:sz w:val="28"/>
+          <w:szCs w:val="28"/>
+        </w:rPr>
+        <w:t xml:space="preserve">   - O comando `git add` é usado para adicionar mudanças feitas em arquivos ao índice (staging area). Isso prepara os arquivos para o próximo commit. Você pode adicionar arquivos específicos ou usar `.` para adicionar todos os arquivos modificados.</w:t>
+      </w:r>
+    </w:p>
+    <w:p>
+      <w:pPr>
+        <w:rPr>
+          <w:sz w:val="28"/>
+          <w:szCs w:val="28"/>
+        </w:rPr>
+      </w:pPr>
+    </w:p>
+    <w:p>
+      <w:pPr>
+        <w:rPr>
+          <w:sz w:val="28"/>
+          <w:szCs w:val="28"/>
+        </w:rPr>
+      </w:pPr>
+      <w:r>
+        <w:rPr>
+          <w:sz w:val="28"/>
+          <w:szCs w:val="28"/>
+        </w:rPr>
+        <w:t xml:space="preserve">3. **git commit**: </w:t>
+      </w:r>
+    </w:p>
+    <w:p>
+      <w:pPr>
+        <w:rPr>
+          <w:sz w:val="28"/>
+          <w:szCs w:val="28"/>
+        </w:rPr>
+      </w:pPr>
+      <w:r>
+        <w:rPr>
+          <w:sz w:val="28"/>
+          <w:szCs w:val="28"/>
+        </w:rPr>
+        <w:t xml:space="preserve">   - O comando `git commit` salva as mudanças que você adicionou ao índice. Cada commit é como uma "foto" do estado do projeto em um determinado momento, e você deve incluir uma mensagem que descreva as alterações feitas.</w:t>
+      </w:r>
+    </w:p>
+    <w:p>
+      <w:pPr>
+        <w:rPr>
+          <w:sz w:val="28"/>
+          <w:szCs w:val="28"/>
+        </w:rPr>
+      </w:pPr>
+    </w:p>
+    <w:p>
+      <w:pPr>
+        <w:rPr>
+          <w:sz w:val="28"/>
+          <w:szCs w:val="28"/>
+        </w:rPr>
+      </w:pPr>
+      <w:r>
+        <w:rPr>
+          <w:sz w:val="28"/>
+          <w:szCs w:val="28"/>
+        </w:rPr>
+        <w:t xml:space="preserve">4. **git push**: </w:t>
+      </w:r>
+    </w:p>
+    <w:p>
+      <w:pPr>
+        <w:rPr>
+          <w:sz w:val="28"/>
+          <w:szCs w:val="28"/>
+        </w:rPr>
+      </w:pPr>
+      <w:r>
+        <w:rPr>
+          <w:sz w:val="28"/>
+          <w:szCs w:val="28"/>
+        </w:rPr>
+        <w:t xml:space="preserve">   - O comando `git push` é utilizado para enviar os commits feitos localmente para um repositório remoto. Isso atualiza o repositório remoto com as suas mudanças.</w:t>
+      </w:r>
+    </w:p>
+    <w:p>
+      <w:pPr>
+        <w:rPr>
+          <w:sz w:val="28"/>
+          <w:szCs w:val="28"/>
+        </w:rPr>
+      </w:pPr>
+    </w:p>
+    <w:p>
+      <w:pPr>
+        <w:rPr>
+          <w:sz w:val="28"/>
+          <w:szCs w:val="28"/>
+        </w:rPr>
+      </w:pPr>
+      <w:r>
+        <w:rPr>
+          <w:sz w:val="28"/>
+          <w:szCs w:val="28"/>
+        </w:rPr>
+        <w:t xml:space="preserve">5. **git checkout**: </w:t>
+      </w:r>
+    </w:p>
+    <w:p>
+      <w:pPr>
+        <w:rPr>
+          <w:sz w:val="28"/>
+          <w:szCs w:val="28"/>
+        </w:rPr>
+      </w:pPr>
+      <w:r>
+        <w:rPr>
+          <w:sz w:val="28"/>
+          <w:szCs w:val="28"/>
+        </w:rPr>
+        <w:t xml:space="preserve">   - O comando `git checkout` é utilizado para mudar entre diferentes branches ou para restaurar arquivos a um estado anterior. Com ele, você pode acessar outra branch ou desfazer alterações em arquivos.</w:t>
+      </w:r>
+    </w:p>
+    <w:p>
+      <w:pPr>
+        <w:rPr>
+          <w:sz w:val="28"/>
+          <w:szCs w:val="28"/>
+        </w:rPr>
+      </w:pPr>
+    </w:p>
+    <w:p>
+      <w:pPr>
+        <w:rPr>
+          <w:sz w:val="28"/>
+          <w:szCs w:val="28"/>
+        </w:rPr>
+      </w:pPr>
+      <w:r>
+        <w:rPr>
+          <w:sz w:val="28"/>
+          <w:szCs w:val="28"/>
+        </w:rPr>
+        <w:t xml:space="preserve">6. **git pull**: </w:t>
+      </w:r>
+    </w:p>
+    <w:p>
+      <w:pPr>
+        <w:rPr>
+          <w:sz w:val="28"/>
+          <w:szCs w:val="28"/>
+        </w:rPr>
+      </w:pPr>
+      <w:r>
+        <w:rPr>
+          <w:sz w:val="28"/>
+          <w:szCs w:val="28"/>
+        </w:rPr>
+        <w:t xml:space="preserve">   - O comando `git pull` é usado para atualizar o repositório local com as últimas mudanças do repositório remoto. Ele faz um `fetch` para baixar as mudanças e, em seguida, tenta mesclá-las automaticamente com sua branch atual.</w:t>
+      </w:r>
+    </w:p>
+    <w:p>
+      <w:pPr>
+        <w:rPr>
+          <w:sz w:val="28"/>
+          <w:szCs w:val="28"/>
+        </w:rPr>
+      </w:pPr>
+    </w:p>
+    <w:p>
+      <w:pPr>
+        <w:rPr>
+          <w:sz w:val="28"/>
+          <w:szCs w:val="28"/>
+        </w:rPr>
+      </w:pPr>
+      <w:r>
+        <w:rPr>
+          <w:sz w:val="28"/>
+          <w:szCs w:val="28"/>
+        </w:rPr>
+        <w:t xml:space="preserve">7. **git fetch**: </w:t>
+      </w:r>
+    </w:p>
+    <w:p>
+      <w:pPr>
+        <w:rPr>
+          <w:sz w:val="28"/>
+          <w:szCs w:val="28"/>
+        </w:rPr>
+      </w:pPr>
+      <w:r>
+        <w:rPr>
+          <w:sz w:val="28"/>
+          <w:szCs w:val="28"/>
+        </w:rPr>
+        <w:t xml:space="preserve">   - O comando `git fetch` baixa as mudanças do repositório remoto, mas não as mescla automaticamente. Ele atualiza sua cópia local das referências remotas, permitindo que você veja as mudanças que foram feitas no repositório remoto antes de decidir integrá-las ao seu trabalho.</w:t>
+      </w:r>
+    </w:p>
+    <w:p>
+      <w:pPr>
+        <w:rPr>
+          <w:sz w:val="28"/>
+          <w:szCs w:val="28"/>
+        </w:rPr>
+      </w:pPr>
+    </w:p>
+    <w:p>
+      <w:pPr>
+        <w:rPr>
+          <w:sz w:val="28"/>
+          <w:szCs w:val="28"/>
+        </w:rPr>
+      </w:pPr>
+      <w:r>
+        <w:rPr>
+          <w:sz w:val="28"/>
+          <w:szCs w:val="28"/>
+        </w:rPr>
+        <w:t xml:space="preserve">8. **git merge**: </w:t>
+      </w:r>
+    </w:p>
+    <w:p>
+      <w:pPr>
+        <w:rPr>
+          <w:sz w:val="28"/>
+          <w:szCs w:val="28"/>
+        </w:rPr>
+      </w:pPr>
+      <w:r>
+        <w:rPr>
+          <w:sz w:val="28"/>
+          <w:szCs w:val="28"/>
+        </w:rPr>
+        <w:t xml:space="preserve">   - O comando `git merge` é usado para unir duas branches. Quando você mescla, as mudanças de uma branch (geralmente a branch remota) são incorporadas à sua branch atual. Isso pode resultar em conflitos se houver mudanças incompatíveis que precisem ser resolvidas manualmente.</w:t>
+      </w:r>
+    </w:p>
+    <w:p>
+      <w:pPr>
+        <w:rPr>
+          <w:sz w:val="28"/>
+          <w:szCs w:val="28"/>
+        </w:rPr>
+      </w:pPr>
+    </w:p>
+    <w:p>
+      <w:pPr>
+        <w:rPr>
+          <w:sz w:val="28"/>
+          <w:szCs w:val="28"/>
+        </w:rPr>
+      </w:pPr>
+      <w:r>
+        <w:rPr>
+          <w:sz w:val="28"/>
+          <w:szCs w:val="28"/>
+        </w:rPr>
+        <w:t>Esses comandos formam a base do fluxo de trabalho do Git e são essenciais para gerenciar o versionamento do código. Se precisar de mais detalhes ou exemplos de uso, é só avisar!</w:t>
+      </w:r>
     </w:p>
     <w:p>
       <w:pPr>
@@ -955,7 +1517,7 @@
   <w:abstractNum w:abstractNumId="0" w15:restartNumberingAfterBreak="0">
     <w:nsid w:val="35204DFB"/>
     <w:multiLevelType w:val="hybridMultilevel"/>
-    <w:tmpl w:val="DA489690"/>
+    <w:tmpl w:val="F9CA7CCE"/>
     <w:lvl w:ilvl="0" w:tplc="04160005">
       <w:start w:val="1"/>
       <w:numFmt w:val="bullet"/>
@@ -1244,6 +1806,119 @@
     </w:lvl>
   </w:abstractNum>
   <w:abstractNum w:abstractNumId="3" w15:restartNumberingAfterBreak="0">
+    <w:nsid w:val="69A779B9"/>
+    <w:multiLevelType w:val="hybridMultilevel"/>
+    <w:tmpl w:val="051A37B6"/>
+    <w:lvl w:ilvl="0" w:tplc="04160005">
+      <w:start w:val="1"/>
+      <w:numFmt w:val="bullet"/>
+      <w:lvlText w:val=""/>
+      <w:lvlJc w:val="left"/>
+      <w:pPr>
+        <w:ind w:left="1800" w:hanging="360"/>
+      </w:pPr>
+      <w:rPr>
+        <w:rFonts w:ascii="Wingdings" w:hAnsi="Wingdings" w:hint="default"/>
+      </w:rPr>
+    </w:lvl>
+    <w:lvl w:ilvl="1" w:tplc="04160003" w:tentative="1">
+      <w:start w:val="1"/>
+      <w:numFmt w:val="bullet"/>
+      <w:lvlText w:val="o"/>
+      <w:lvlJc w:val="left"/>
+      <w:pPr>
+        <w:ind w:left="2520" w:hanging="360"/>
+      </w:pPr>
+      <w:rPr>
+        <w:rFonts w:ascii="Courier New" w:hAnsi="Courier New" w:cs="Courier New" w:hint="default"/>
+      </w:rPr>
+    </w:lvl>
+    <w:lvl w:ilvl="2" w:tplc="04160005" w:tentative="1">
+      <w:start w:val="1"/>
+      <w:numFmt w:val="bullet"/>
+      <w:lvlText w:val=""/>
+      <w:lvlJc w:val="left"/>
+      <w:pPr>
+        <w:ind w:left="3240" w:hanging="360"/>
+      </w:pPr>
+      <w:rPr>
+        <w:rFonts w:ascii="Wingdings" w:hAnsi="Wingdings" w:hint="default"/>
+      </w:rPr>
+    </w:lvl>
+    <w:lvl w:ilvl="3" w:tplc="04160001" w:tentative="1">
+      <w:start w:val="1"/>
+      <w:numFmt w:val="bullet"/>
+      <w:lvlText w:val=""/>
+      <w:lvlJc w:val="left"/>
+      <w:pPr>
+        <w:ind w:left="3960" w:hanging="360"/>
+      </w:pPr>
+      <w:rPr>
+        <w:rFonts w:ascii="Symbol" w:hAnsi="Symbol" w:hint="default"/>
+      </w:rPr>
+    </w:lvl>
+    <w:lvl w:ilvl="4" w:tplc="04160003" w:tentative="1">
+      <w:start w:val="1"/>
+      <w:numFmt w:val="bullet"/>
+      <w:lvlText w:val="o"/>
+      <w:lvlJc w:val="left"/>
+      <w:pPr>
+        <w:ind w:left="4680" w:hanging="360"/>
+      </w:pPr>
+      <w:rPr>
+        <w:rFonts w:ascii="Courier New" w:hAnsi="Courier New" w:cs="Courier New" w:hint="default"/>
+      </w:rPr>
+    </w:lvl>
+    <w:lvl w:ilvl="5" w:tplc="04160005" w:tentative="1">
+      <w:start w:val="1"/>
+      <w:numFmt w:val="bullet"/>
+      <w:lvlText w:val=""/>
+      <w:lvlJc w:val="left"/>
+      <w:pPr>
+        <w:ind w:left="5400" w:hanging="360"/>
+      </w:pPr>
+      <w:rPr>
+        <w:rFonts w:ascii="Wingdings" w:hAnsi="Wingdings" w:hint="default"/>
+      </w:rPr>
+    </w:lvl>
+    <w:lvl w:ilvl="6" w:tplc="04160001" w:tentative="1">
+      <w:start w:val="1"/>
+      <w:numFmt w:val="bullet"/>
+      <w:lvlText w:val=""/>
+      <w:lvlJc w:val="left"/>
+      <w:pPr>
+        <w:ind w:left="6120" w:hanging="360"/>
+      </w:pPr>
+      <w:rPr>
+        <w:rFonts w:ascii="Symbol" w:hAnsi="Symbol" w:hint="default"/>
+      </w:rPr>
+    </w:lvl>
+    <w:lvl w:ilvl="7" w:tplc="04160003" w:tentative="1">
+      <w:start w:val="1"/>
+      <w:numFmt w:val="bullet"/>
+      <w:lvlText w:val="o"/>
+      <w:lvlJc w:val="left"/>
+      <w:pPr>
+        <w:ind w:left="6840" w:hanging="360"/>
+      </w:pPr>
+      <w:rPr>
+        <w:rFonts w:ascii="Courier New" w:hAnsi="Courier New" w:cs="Courier New" w:hint="default"/>
+      </w:rPr>
+    </w:lvl>
+    <w:lvl w:ilvl="8" w:tplc="04160005" w:tentative="1">
+      <w:start w:val="1"/>
+      <w:numFmt w:val="bullet"/>
+      <w:lvlText w:val=""/>
+      <w:lvlJc w:val="left"/>
+      <w:pPr>
+        <w:ind w:left="7560" w:hanging="360"/>
+      </w:pPr>
+      <w:rPr>
+        <w:rFonts w:ascii="Wingdings" w:hAnsi="Wingdings" w:hint="default"/>
+      </w:rPr>
+    </w:lvl>
+  </w:abstractNum>
+  <w:abstractNum w:abstractNumId="4" w15:restartNumberingAfterBreak="0">
     <w:nsid w:val="6AD52AC7"/>
     <w:multiLevelType w:val="hybridMultilevel"/>
     <w:tmpl w:val="7D9AE244"/>
@@ -1339,10 +2014,13 @@
     <w:abstractNumId w:val="2"/>
   </w:num>
   <w:num w:numId="3" w16cid:durableId="2072191951">
-    <w:abstractNumId w:val="3"/>
+    <w:abstractNumId w:val="4"/>
   </w:num>
   <w:num w:numId="4" w16cid:durableId="1110705526">
     <w:abstractNumId w:val="0"/>
+  </w:num>
+  <w:num w:numId="5" w16cid:durableId="52823606">
+    <w:abstractNumId w:val="3"/>
   </w:num>
 </w:numbering>
 </file>

</xml_diff>

<commit_message>
Alterado Luiz Claudio dia 05/10/2024
</commit_message>
<xml_diff>
--- a/documentos/Instalação e Principais Comandos do Git.docx
+++ b/documentos/Instalação e Principais Comandos do Git.docx
@@ -189,6 +189,7 @@
       </w:pPr>
       <w:r>
         <w:rPr>
+          <w:noProof/>
           <w:sz w:val="28"/>
           <w:szCs w:val="28"/>
         </w:rPr>
@@ -424,6 +425,7 @@
       </w:pPr>
       <w:r>
         <w:rPr>
+          <w:noProof/>
           <w:sz w:val="28"/>
           <w:szCs w:val="28"/>
         </w:rPr>
@@ -481,14 +483,7 @@
           <w:sz w:val="28"/>
           <w:szCs w:val="28"/>
         </w:rPr>
-        <w:t xml:space="preserve">C:\projeto_smfp&gt; git </w:t>
-      </w:r>
-      <w:r>
-        <w:rPr>
-          <w:sz w:val="28"/>
-          <w:szCs w:val="28"/>
-        </w:rPr>
-        <w:t>add .</w:t>
+        <w:t>C:\projeto_smfp&gt; git add .</w:t>
       </w:r>
     </w:p>
     <w:p>
@@ -517,6 +512,7 @@
       </w:pPr>
       <w:r>
         <w:rPr>
+          <w:noProof/>
           <w:sz w:val="28"/>
           <w:szCs w:val="28"/>
         </w:rPr>
@@ -634,6 +630,7 @@
       </w:pPr>
       <w:r>
         <w:rPr>
+          <w:noProof/>
           <w:sz w:val="28"/>
           <w:szCs w:val="28"/>
         </w:rPr>
@@ -759,6 +756,7 @@
       </w:pPr>
       <w:r>
         <w:rPr>
+          <w:noProof/>
           <w:sz w:val="28"/>
           <w:szCs w:val="28"/>
         </w:rPr>
@@ -826,14 +824,7 @@
           <w:sz w:val="28"/>
           <w:szCs w:val="28"/>
         </w:rPr>
-        <w:t>C:\projeto_smfp&gt;</w:t>
-      </w:r>
-      <w:r>
-        <w:rPr>
-          <w:sz w:val="28"/>
-          <w:szCs w:val="28"/>
-        </w:rPr>
-        <w:t>git push</w:t>
+        <w:t>C:\projeto_smfp&gt;git push</w:t>
       </w:r>
     </w:p>
     <w:p>
@@ -890,6 +881,7 @@
       </w:pPr>
       <w:r>
         <w:rPr>
+          <w:noProof/>
           <w:sz w:val="28"/>
           <w:szCs w:val="28"/>
         </w:rPr>
@@ -1001,6 +993,13 @@
         </w:rPr>
         <w:t>git checkout main</w:t>
       </w:r>
+      <w:r>
+        <w:rPr>
+          <w:sz w:val="28"/>
+          <w:szCs w:val="28"/>
+        </w:rPr>
+        <w:t xml:space="preserve"> ou git pull</w:t>
+      </w:r>
     </w:p>
     <w:p>
       <w:pPr>
@@ -1013,6 +1012,7 @@
       </w:pPr>
       <w:r>
         <w:rPr>
+          <w:noProof/>
           <w:sz w:val="28"/>
           <w:szCs w:val="28"/>
         </w:rPr>

</xml_diff>

<commit_message>
Alterado Luiz Claudio dia 12/10/2024
</commit_message>
<xml_diff>
--- a/documentos/Instalação e Principais Comandos do Git.docx
+++ b/documentos/Instalação e Principais Comandos do Git.docx
@@ -947,7 +947,21 @@
           <w:sz w:val="28"/>
           <w:szCs w:val="28"/>
         </w:rPr>
-        <w:t xml:space="preserve">Antes de começar os trabalhos é necessário executar o comando “checkout” para igualar os arquivos com o repositório. </w:t>
+        <w:t>Antes de começar os trabalhos é necessário executar o comando “</w:t>
+      </w:r>
+      <w:r>
+        <w:rPr>
+          <w:sz w:val="28"/>
+          <w:szCs w:val="28"/>
+        </w:rPr>
+        <w:t>pull</w:t>
+      </w:r>
+      <w:r>
+        <w:rPr>
+          <w:sz w:val="28"/>
+          <w:szCs w:val="28"/>
+        </w:rPr>
+        <w:t xml:space="preserve">” para igualar os arquivos com o repositório. </w:t>
       </w:r>
       <w:r>
         <w:rPr>
@@ -970,6 +984,94 @@
     <w:p>
       <w:pPr>
         <w:pStyle w:val="PargrafodaLista"/>
+        <w:numPr>
+          <w:ilvl w:val="0"/>
+          <w:numId w:val="4"/>
+        </w:numPr>
+        <w:rPr>
+          <w:sz w:val="28"/>
+          <w:szCs w:val="28"/>
+        </w:rPr>
+      </w:pPr>
+      <w:r>
+        <w:rPr>
+          <w:sz w:val="28"/>
+          <w:szCs w:val="28"/>
+        </w:rPr>
+        <w:t>C:\projeto_smfp&gt;</w:t>
+      </w:r>
+      <w:r>
+        <w:t xml:space="preserve"> </w:t>
+      </w:r>
+      <w:r>
+        <w:rPr>
+          <w:sz w:val="28"/>
+          <w:szCs w:val="28"/>
+        </w:rPr>
+        <w:t xml:space="preserve">git </w:t>
+      </w:r>
+      <w:r>
+        <w:rPr>
+          <w:sz w:val="28"/>
+          <w:szCs w:val="28"/>
+        </w:rPr>
+        <w:t xml:space="preserve"> pull</w:t>
+      </w:r>
+    </w:p>
+    <w:p>
+      <w:pPr>
+        <w:rPr>
+          <w:sz w:val="28"/>
+          <w:szCs w:val="28"/>
+        </w:rPr>
+      </w:pPr>
+    </w:p>
+    <w:p>
+      <w:pPr>
+        <w:rPr>
+          <w:sz w:val="28"/>
+          <w:szCs w:val="28"/>
+        </w:rPr>
+      </w:pPr>
+    </w:p>
+    <w:p>
+      <w:pPr>
+        <w:rPr>
+          <w:sz w:val="28"/>
+          <w:szCs w:val="28"/>
+        </w:rPr>
+      </w:pPr>
+    </w:p>
+    <w:p>
+      <w:pPr>
+        <w:pStyle w:val="PargrafodaLista"/>
+        <w:numPr>
+          <w:ilvl w:val="0"/>
+          <w:numId w:val="4"/>
+        </w:numPr>
+        <w:rPr>
+          <w:sz w:val="28"/>
+          <w:szCs w:val="28"/>
+        </w:rPr>
+      </w:pPr>
+      <w:r>
+        <w:rPr>
+          <w:sz w:val="28"/>
+          <w:szCs w:val="28"/>
+        </w:rPr>
+        <w:t>Esse comando deverá ser utilizado, quando for criado no projeto ponto de backup</w:t>
+      </w:r>
+      <w:r>
+        <w:rPr>
+          <w:sz w:val="28"/>
+          <w:szCs w:val="28"/>
+        </w:rPr>
+        <w:t xml:space="preserve"> ( Criação de Branch como se diz no GitHub).</w:t>
+      </w:r>
+    </w:p>
+    <w:p>
+      <w:pPr>
+        <w:pStyle w:val="PargrafodaLista"/>
         <w:ind w:left="1440"/>
         <w:rPr>
           <w:sz w:val="28"/>
@@ -992,13 +1094,6 @@
           <w:szCs w:val="28"/>
         </w:rPr>
         <w:t>git checkout main</w:t>
-      </w:r>
-      <w:r>
-        <w:rPr>
-          <w:sz w:val="28"/>
-          <w:szCs w:val="28"/>
-        </w:rPr>
-        <w:t xml:space="preserve"> ou git pull</w:t>
       </w:r>
     </w:p>
     <w:p>
@@ -1056,57 +1151,6 @@
     <w:p>
       <w:pPr>
         <w:ind w:firstLine="708"/>
-        <w:rPr>
-          <w:sz w:val="28"/>
-          <w:szCs w:val="28"/>
-        </w:rPr>
-      </w:pPr>
-    </w:p>
-    <w:p>
-      <w:pPr>
-        <w:ind w:firstLine="708"/>
-        <w:rPr>
-          <w:sz w:val="28"/>
-          <w:szCs w:val="28"/>
-        </w:rPr>
-      </w:pPr>
-    </w:p>
-    <w:p>
-      <w:pPr>
-        <w:pStyle w:val="PargrafodaLista"/>
-        <w:ind w:left="1440"/>
-        <w:rPr>
-          <w:sz w:val="28"/>
-          <w:szCs w:val="28"/>
-        </w:rPr>
-      </w:pPr>
-    </w:p>
-    <w:p>
-      <w:pPr>
-        <w:rPr>
-          <w:sz w:val="28"/>
-          <w:szCs w:val="28"/>
-        </w:rPr>
-      </w:pPr>
-    </w:p>
-    <w:p>
-      <w:pPr>
-        <w:rPr>
-          <w:sz w:val="28"/>
-          <w:szCs w:val="28"/>
-        </w:rPr>
-      </w:pPr>
-    </w:p>
-    <w:p>
-      <w:pPr>
-        <w:rPr>
-          <w:sz w:val="28"/>
-          <w:szCs w:val="28"/>
-        </w:rPr>
-      </w:pPr>
-    </w:p>
-    <w:p>
-      <w:pPr>
         <w:rPr>
           <w:sz w:val="28"/>
           <w:szCs w:val="28"/>

</xml_diff>

<commit_message>
Projeto alterado Alexandre 12/10/2024
</commit_message>
<xml_diff>
--- a/documentos/Instalação e Principais Comandos do Git.docx
+++ b/documentos/Instalação e Principais Comandos do Git.docx
@@ -1,6 +1,6 @@
 
 <file path=word/document.xml><?xml version="1.0" encoding="utf-8"?>
-<w:document xmlns:wpc="http://schemas.microsoft.com/office/word/2010/wordprocessingCanvas" xmlns:cx="http://schemas.microsoft.com/office/drawing/2014/chartex" xmlns:cx1="http://schemas.microsoft.com/office/drawing/2015/9/8/chartex" xmlns:cx2="http://schemas.microsoft.com/office/drawing/2015/10/21/chartex" xmlns:cx3="http://schemas.microsoft.com/office/drawing/2016/5/9/chartex" xmlns:cx4="http://schemas.microsoft.com/office/drawing/2016/5/10/chartex" xmlns:cx5="http://schemas.microsoft.com/office/drawing/2016/5/11/chartex" xmlns:cx6="http://schemas.microsoft.com/office/drawing/2016/5/12/chartex" xmlns:cx7="http://schemas.microsoft.com/office/drawing/2016/5/13/chartex" xmlns:cx8="http://schemas.microsoft.com/office/drawing/2016/5/14/chartex" xmlns:mc="http://schemas.openxmlformats.org/markup-compatibility/2006" xmlns:aink="http://schemas.microsoft.com/office/drawing/2016/ink" xmlns:am3d="http://schemas.microsoft.com/office/drawing/2017/model3d" xmlns:o="urn:schemas-microsoft-com:office:office" xmlns:oel="http://schemas.microsoft.com/office/2019/extlst" xmlns:r="http://schemas.openxmlformats.org/officeDocument/2006/relationships" xmlns:m="http://schemas.openxmlformats.org/officeDocument/2006/math" xmlns:v="urn:schemas-microsoft-com:vml" xmlns:wp14="http://schemas.microsoft.com/office/word/2010/wordprocessingDrawing" xmlns:wp="http://schemas.openxmlformats.org/drawingml/2006/wordprocessingDrawing" xmlns:w10="urn:schemas-microsoft-com:office:word" xmlns:w="http://schemas.openxmlformats.org/wordprocessingml/2006/main" xmlns:w14="http://schemas.microsoft.com/office/word/2010/wordml" xmlns:w15="http://schemas.microsoft.com/office/word/2012/wordml" xmlns:w16cex="http://schemas.microsoft.com/office/word/2018/wordml/cex" xmlns:w16cid="http://schemas.microsoft.com/office/word/2016/wordml/cid" xmlns:w16="http://schemas.microsoft.com/office/word/2018/wordml" xmlns:w16du="http://schemas.microsoft.com/office/word/2023/wordml/word16du" xmlns:w16sdtdh="http://schemas.microsoft.com/office/word/2020/wordml/sdtdatahash" xmlns:w16se="http://schemas.microsoft.com/office/word/2015/wordml/symex" xmlns:wpg="http://schemas.microsoft.com/office/word/2010/wordprocessingGroup" xmlns:wpi="http://schemas.microsoft.com/office/word/2010/wordprocessingInk" xmlns:wne="http://schemas.microsoft.com/office/word/2006/wordml" xmlns:wps="http://schemas.microsoft.com/office/word/2010/wordprocessingShape" mc:Ignorable="w14 w15 w16se w16cid w16 w16cex w16sdtdh w16du wp14">
+<w:document xmlns:wpc="http://schemas.microsoft.com/office/word/2010/wordprocessingCanvas" xmlns:cx="http://schemas.microsoft.com/office/drawing/2014/chartex" xmlns:cx1="http://schemas.microsoft.com/office/drawing/2015/9/8/chartex" xmlns:cx2="http://schemas.microsoft.com/office/drawing/2015/10/21/chartex" xmlns:cx3="http://schemas.microsoft.com/office/drawing/2016/5/9/chartex" xmlns:cx4="http://schemas.microsoft.com/office/drawing/2016/5/10/chartex" xmlns:cx5="http://schemas.microsoft.com/office/drawing/2016/5/11/chartex" xmlns:cx6="http://schemas.microsoft.com/office/drawing/2016/5/12/chartex" xmlns:cx7="http://schemas.microsoft.com/office/drawing/2016/5/13/chartex" xmlns:cx8="http://schemas.microsoft.com/office/drawing/2016/5/14/chartex" xmlns:mc="http://schemas.openxmlformats.org/markup-compatibility/2006" xmlns:aink="http://schemas.microsoft.com/office/drawing/2016/ink" xmlns:am3d="http://schemas.microsoft.com/office/drawing/2017/model3d" xmlns:o="urn:schemas-microsoft-com:office:office" xmlns:r="http://schemas.openxmlformats.org/officeDocument/2006/relationships" xmlns:m="http://schemas.openxmlformats.org/officeDocument/2006/math" xmlns:v="urn:schemas-microsoft-com:vml" xmlns:wp14="http://schemas.microsoft.com/office/word/2010/wordprocessingDrawing" xmlns:wp="http://schemas.openxmlformats.org/drawingml/2006/wordprocessingDrawing" xmlns:w10="urn:schemas-microsoft-com:office:word" xmlns:w="http://schemas.openxmlformats.org/wordprocessingml/2006/main" xmlns:w14="http://schemas.microsoft.com/office/word/2010/wordml" xmlns:w15="http://schemas.microsoft.com/office/word/2012/wordml" xmlns:w16cex="http://schemas.microsoft.com/office/word/2018/wordml/cex" xmlns:w16cid="http://schemas.microsoft.com/office/word/2016/wordml/cid" xmlns:w16="http://schemas.microsoft.com/office/word/2018/wordml" xmlns:w16sdtdh="http://schemas.microsoft.com/office/word/2020/wordml/sdtdatahash" xmlns:w16se="http://schemas.microsoft.com/office/word/2015/wordml/symex" xmlns:wpg="http://schemas.microsoft.com/office/word/2010/wordprocessingGroup" xmlns:wpi="http://schemas.microsoft.com/office/word/2010/wordprocessingInk" xmlns:wne="http://schemas.microsoft.com/office/word/2006/wordml" xmlns:wps="http://schemas.microsoft.com/office/word/2010/wordprocessingShape" mc:Ignorable="w14 w15 w16se w16cid w16 w16cex w16sdtdh wp14">
   <w:body>
     <w:p/>
     <w:p>
@@ -43,8 +43,17 @@
           <w:sz w:val="32"/>
           <w:szCs w:val="32"/>
         </w:rPr>
-        <w:t xml:space="preserve"> do Git</w:t>
-      </w:r>
+        <w:t xml:space="preserve"> do </w:t>
+      </w:r>
+      <w:proofErr w:type="spellStart"/>
+      <w:r>
+        <w:rPr>
+          <w:sz w:val="32"/>
+          <w:szCs w:val="32"/>
+        </w:rPr>
+        <w:t>Git</w:t>
+      </w:r>
+      <w:proofErr w:type="spellEnd"/>
       <w:r>
         <w:rPr>
           <w:sz w:val="32"/>
@@ -70,8 +79,17 @@
           <w:sz w:val="32"/>
           <w:szCs w:val="32"/>
         </w:rPr>
-        <w:t>Baixar e instalar o Git</w:t>
-      </w:r>
+        <w:t xml:space="preserve">Baixar e instalar o </w:t>
+      </w:r>
+      <w:proofErr w:type="spellStart"/>
+      <w:r>
+        <w:rPr>
+          <w:sz w:val="32"/>
+          <w:szCs w:val="32"/>
+        </w:rPr>
+        <w:t>Git</w:t>
+      </w:r>
+      <w:proofErr w:type="spellEnd"/>
     </w:p>
     <w:p>
       <w:pPr>
@@ -109,7 +127,23 @@
           <w:sz w:val="28"/>
           <w:szCs w:val="28"/>
         </w:rPr>
-        <w:t>Verificar se o git est</w:t>
+        <w:t xml:space="preserve">Verificar se o </w:t>
+      </w:r>
+      <w:proofErr w:type="spellStart"/>
+      <w:r>
+        <w:rPr>
+          <w:sz w:val="28"/>
+          <w:szCs w:val="28"/>
+        </w:rPr>
+        <w:t>git</w:t>
+      </w:r>
+      <w:proofErr w:type="spellEnd"/>
+      <w:r>
+        <w:rPr>
+          <w:sz w:val="28"/>
+          <w:szCs w:val="28"/>
+        </w:rPr>
+        <w:t xml:space="preserve"> est</w:t>
       </w:r>
       <w:r>
         <w:rPr>
@@ -139,8 +173,17 @@
           <w:sz w:val="28"/>
           <w:szCs w:val="28"/>
         </w:rPr>
-        <w:t>C:\&gt; git</w:t>
-      </w:r>
+        <w:t xml:space="preserve">C:\&gt; </w:t>
+      </w:r>
+      <w:proofErr w:type="spellStart"/>
+      <w:r>
+        <w:rPr>
+          <w:sz w:val="28"/>
+          <w:szCs w:val="28"/>
+        </w:rPr>
+        <w:t>git</w:t>
+      </w:r>
+      <w:proofErr w:type="spellEnd"/>
       <w:r>
         <w:rPr>
           <w:sz w:val="28"/>
@@ -176,8 +219,17 @@
           <w:sz w:val="28"/>
           <w:szCs w:val="28"/>
         </w:rPr>
-        <w:t xml:space="preserve"> do git</w:t>
-      </w:r>
+        <w:t xml:space="preserve"> do </w:t>
+      </w:r>
+      <w:proofErr w:type="spellStart"/>
+      <w:r>
+        <w:rPr>
+          <w:sz w:val="28"/>
+          <w:szCs w:val="28"/>
+        </w:rPr>
+        <w:t>git</w:t>
+      </w:r>
+      <w:proofErr w:type="spellEnd"/>
     </w:p>
     <w:p>
       <w:pPr>
@@ -298,12 +350,21 @@
           <w:szCs w:val="28"/>
         </w:rPr>
       </w:pPr>
-      <w:r>
-        <w:rPr>
-          <w:sz w:val="28"/>
-          <w:szCs w:val="28"/>
-        </w:rPr>
-        <w:t xml:space="preserve">git clone </w:t>
+      <w:proofErr w:type="spellStart"/>
+      <w:r>
+        <w:rPr>
+          <w:sz w:val="28"/>
+          <w:szCs w:val="28"/>
+        </w:rPr>
+        <w:t>git</w:t>
+      </w:r>
+      <w:proofErr w:type="spellEnd"/>
+      <w:r>
+        <w:rPr>
+          <w:sz w:val="28"/>
+          <w:szCs w:val="28"/>
+        </w:rPr>
+        <w:t xml:space="preserve"> clone </w:t>
       </w:r>
       <w:r>
         <w:rPr>
@@ -326,7 +387,55 @@
           <w:sz w:val="28"/>
           <w:szCs w:val="28"/>
         </w:rPr>
-        <w:t>Deverá aparecer na sua maquina a pasta projeto_smfp com todas as sub-pastas, onde você poderá fazer criação, alteração, exclusão das pastas e dos arquivos existentes nessas pastas.</w:t>
+        <w:t xml:space="preserve">Deverá aparecer na sua </w:t>
+      </w:r>
+      <w:proofErr w:type="spellStart"/>
+      <w:r>
+        <w:rPr>
+          <w:sz w:val="28"/>
+          <w:szCs w:val="28"/>
+        </w:rPr>
+        <w:t>maquina</w:t>
+      </w:r>
+      <w:proofErr w:type="spellEnd"/>
+      <w:r>
+        <w:rPr>
+          <w:sz w:val="28"/>
+          <w:szCs w:val="28"/>
+        </w:rPr>
+        <w:t xml:space="preserve"> a pasta </w:t>
+      </w:r>
+      <w:proofErr w:type="spellStart"/>
+      <w:r>
+        <w:rPr>
+          <w:sz w:val="28"/>
+          <w:szCs w:val="28"/>
+        </w:rPr>
+        <w:t>projeto_smfp</w:t>
+      </w:r>
+      <w:proofErr w:type="spellEnd"/>
+      <w:r>
+        <w:rPr>
+          <w:sz w:val="28"/>
+          <w:szCs w:val="28"/>
+        </w:rPr>
+        <w:t xml:space="preserve"> com todas as </w:t>
+      </w:r>
+      <w:proofErr w:type="spellStart"/>
+      <w:r>
+        <w:rPr>
+          <w:sz w:val="28"/>
+          <w:szCs w:val="28"/>
+        </w:rPr>
+        <w:t>sub-pastas</w:t>
+      </w:r>
+      <w:proofErr w:type="spellEnd"/>
+      <w:r>
+        <w:rPr>
+          <w:sz w:val="28"/>
+          <w:szCs w:val="28"/>
+        </w:rPr>
+        <w:t>, onde você poderá fazer criação, alteração, exclusão das pastas e dos arquivos existentes nessas pastas.</w:t>
       </w:r>
     </w:p>
     <w:p>
@@ -362,7 +471,23 @@
           <w:sz w:val="28"/>
           <w:szCs w:val="28"/>
         </w:rPr>
-        <w:t>Após o trabalho, dentro da pasta projeto_smfp executar os seguintes c</w:t>
+        <w:t xml:space="preserve">Após o trabalho, dentro da pasta </w:t>
+      </w:r>
+      <w:proofErr w:type="spellStart"/>
+      <w:r>
+        <w:rPr>
+          <w:sz w:val="28"/>
+          <w:szCs w:val="28"/>
+        </w:rPr>
+        <w:t>projeto_smfp</w:t>
+      </w:r>
+      <w:proofErr w:type="spellEnd"/>
+      <w:r>
+        <w:rPr>
+          <w:sz w:val="28"/>
+          <w:szCs w:val="28"/>
+        </w:rPr>
+        <w:t xml:space="preserve"> executar os seguintes c</w:t>
       </w:r>
       <w:r>
         <w:rPr>
@@ -396,7 +521,23 @@
           <w:sz w:val="28"/>
           <w:szCs w:val="28"/>
         </w:rPr>
-        <w:t>C:\projeto_smfp&gt; git status</w:t>
+        <w:t xml:space="preserve">C:\projeto_smfp&gt; </w:t>
+      </w:r>
+      <w:proofErr w:type="spellStart"/>
+      <w:r>
+        <w:rPr>
+          <w:sz w:val="28"/>
+          <w:szCs w:val="28"/>
+        </w:rPr>
+        <w:t>git</w:t>
+      </w:r>
+      <w:proofErr w:type="spellEnd"/>
+      <w:r>
+        <w:rPr>
+          <w:sz w:val="28"/>
+          <w:szCs w:val="28"/>
+        </w:rPr>
+        <w:t xml:space="preserve"> status</w:t>
       </w:r>
     </w:p>
     <w:p>
@@ -412,7 +553,39 @@
           <w:sz w:val="28"/>
           <w:szCs w:val="28"/>
         </w:rPr>
-        <w:t>Exibe os arquivos que foram alterados, em vermelho e necessário executar o comendo “git add”</w:t>
+        <w:t>Exibe os arquivos que foram alterados, em vermelho e necessário executar o comendo “</w:t>
+      </w:r>
+      <w:proofErr w:type="spellStart"/>
+      <w:r>
+        <w:rPr>
+          <w:sz w:val="28"/>
+          <w:szCs w:val="28"/>
+        </w:rPr>
+        <w:t>git</w:t>
+      </w:r>
+      <w:proofErr w:type="spellEnd"/>
+      <w:r>
+        <w:rPr>
+          <w:sz w:val="28"/>
+          <w:szCs w:val="28"/>
+        </w:rPr>
+        <w:t xml:space="preserve"> </w:t>
+      </w:r>
+      <w:proofErr w:type="spellStart"/>
+      <w:r>
+        <w:rPr>
+          <w:sz w:val="28"/>
+          <w:szCs w:val="28"/>
+        </w:rPr>
+        <w:t>add</w:t>
+      </w:r>
+      <w:proofErr w:type="spellEnd"/>
+      <w:r>
+        <w:rPr>
+          <w:sz w:val="28"/>
+          <w:szCs w:val="28"/>
+        </w:rPr>
+        <w:t>”</w:t>
       </w:r>
     </w:p>
     <w:p>
@@ -483,8 +656,42 @@
           <w:sz w:val="28"/>
           <w:szCs w:val="28"/>
         </w:rPr>
-        <w:t>C:\projeto_smfp&gt; git add .</w:t>
-      </w:r>
+        <w:t xml:space="preserve">C:\projeto_smfp&gt; </w:t>
+      </w:r>
+      <w:proofErr w:type="spellStart"/>
+      <w:r>
+        <w:rPr>
+          <w:sz w:val="28"/>
+          <w:szCs w:val="28"/>
+        </w:rPr>
+        <w:t>git</w:t>
+      </w:r>
+      <w:proofErr w:type="spellEnd"/>
+      <w:r>
+        <w:rPr>
+          <w:sz w:val="28"/>
+          <w:szCs w:val="28"/>
+        </w:rPr>
+        <w:t xml:space="preserve"> </w:t>
+      </w:r>
+      <w:proofErr w:type="spellStart"/>
+      <w:proofErr w:type="gramStart"/>
+      <w:r>
+        <w:rPr>
+          <w:sz w:val="28"/>
+          <w:szCs w:val="28"/>
+        </w:rPr>
+        <w:t>add</w:t>
+      </w:r>
+      <w:proofErr w:type="spellEnd"/>
+      <w:r>
+        <w:rPr>
+          <w:sz w:val="28"/>
+          <w:szCs w:val="28"/>
+        </w:rPr>
+        <w:t xml:space="preserve"> .</w:t>
+      </w:r>
+      <w:proofErr w:type="gramEnd"/>
     </w:p>
     <w:p>
       <w:pPr>
@@ -575,13 +782,40 @@
         </w:rPr>
         <w:t>o status após “</w:t>
       </w:r>
-      <w:r>
-        <w:rPr>
-          <w:sz w:val="28"/>
-          <w:szCs w:val="28"/>
-        </w:rPr>
-        <w:t>git add .</w:t>
-      </w:r>
+      <w:proofErr w:type="spellStart"/>
+      <w:r>
+        <w:rPr>
+          <w:sz w:val="28"/>
+          <w:szCs w:val="28"/>
+        </w:rPr>
+        <w:t>git</w:t>
+      </w:r>
+      <w:proofErr w:type="spellEnd"/>
+      <w:r>
+        <w:rPr>
+          <w:sz w:val="28"/>
+          <w:szCs w:val="28"/>
+        </w:rPr>
+        <w:t xml:space="preserve"> </w:t>
+      </w:r>
+      <w:proofErr w:type="spellStart"/>
+      <w:proofErr w:type="gramStart"/>
+      <w:r>
+        <w:rPr>
+          <w:sz w:val="28"/>
+          <w:szCs w:val="28"/>
+        </w:rPr>
+        <w:t>add</w:t>
+      </w:r>
+      <w:proofErr w:type="spellEnd"/>
+      <w:r>
+        <w:rPr>
+          <w:sz w:val="28"/>
+          <w:szCs w:val="28"/>
+        </w:rPr>
+        <w:t xml:space="preserve"> .</w:t>
+      </w:r>
+      <w:proofErr w:type="gramEnd"/>
       <w:r>
         <w:rPr>
           <w:sz w:val="28"/>
@@ -617,7 +851,23 @@
           <w:sz w:val="28"/>
           <w:szCs w:val="28"/>
         </w:rPr>
-        <w:t xml:space="preserve"> para o commit.</w:t>
+        <w:t xml:space="preserve"> para o </w:t>
+      </w:r>
+      <w:proofErr w:type="spellStart"/>
+      <w:r>
+        <w:rPr>
+          <w:sz w:val="28"/>
+          <w:szCs w:val="28"/>
+        </w:rPr>
+        <w:t>commit</w:t>
+      </w:r>
+      <w:proofErr w:type="spellEnd"/>
+      <w:r>
+        <w:rPr>
+          <w:sz w:val="28"/>
+          <w:szCs w:val="28"/>
+        </w:rPr>
+        <w:t>.</w:t>
       </w:r>
     </w:p>
     <w:p>
@@ -720,12 +970,37 @@
           <w:szCs w:val="28"/>
         </w:rPr>
       </w:pPr>
-      <w:r>
-        <w:rPr>
-          <w:sz w:val="28"/>
-          <w:szCs w:val="28"/>
-        </w:rPr>
-        <w:t>git commit -m "Projeto alterado Luiz Claudio dia 05/10/2024"</w:t>
+      <w:proofErr w:type="spellStart"/>
+      <w:r>
+        <w:rPr>
+          <w:sz w:val="28"/>
+          <w:szCs w:val="28"/>
+        </w:rPr>
+        <w:t>git</w:t>
+      </w:r>
+      <w:proofErr w:type="spellEnd"/>
+      <w:r>
+        <w:rPr>
+          <w:sz w:val="28"/>
+          <w:szCs w:val="28"/>
+        </w:rPr>
+        <w:t xml:space="preserve"> </w:t>
+      </w:r>
+      <w:proofErr w:type="spellStart"/>
+      <w:r>
+        <w:rPr>
+          <w:sz w:val="28"/>
+          <w:szCs w:val="28"/>
+        </w:rPr>
+        <w:t>commit</w:t>
+      </w:r>
+      <w:proofErr w:type="spellEnd"/>
+      <w:r>
+        <w:rPr>
+          <w:sz w:val="28"/>
+          <w:szCs w:val="28"/>
+        </w:rPr>
+        <w:t xml:space="preserve"> -m "Projeto alterado Luiz Claudio dia 05/10/2024"</w:t>
       </w:r>
     </w:p>
     <w:p>
@@ -824,8 +1099,17 @@
           <w:sz w:val="28"/>
           <w:szCs w:val="28"/>
         </w:rPr>
-        <w:t>C:\projeto_smfp&gt;git push</w:t>
-      </w:r>
+        <w:t xml:space="preserve">C:\projeto_smfp&gt;git </w:t>
+      </w:r>
+      <w:proofErr w:type="spellStart"/>
+      <w:r>
+        <w:rPr>
+          <w:sz w:val="28"/>
+          <w:szCs w:val="28"/>
+        </w:rPr>
+        <w:t>push</w:t>
+      </w:r>
+      <w:proofErr w:type="spellEnd"/>
     </w:p>
     <w:p>
       <w:pPr>
@@ -986,20 +1270,63 @@
       <w:r>
         <w:t xml:space="preserve"> </w:t>
       </w:r>
-      <w:r>
-        <w:rPr>
-          <w:sz w:val="28"/>
-          <w:szCs w:val="28"/>
-        </w:rPr>
-        <w:t>git checkout main</w:t>
-      </w:r>
-      <w:r>
-        <w:rPr>
-          <w:sz w:val="28"/>
-          <w:szCs w:val="28"/>
-        </w:rPr>
-        <w:t xml:space="preserve"> ou git pull</w:t>
-      </w:r>
+      <w:proofErr w:type="spellStart"/>
+      <w:r>
+        <w:rPr>
+          <w:sz w:val="28"/>
+          <w:szCs w:val="28"/>
+        </w:rPr>
+        <w:t>git</w:t>
+      </w:r>
+      <w:proofErr w:type="spellEnd"/>
+      <w:r>
+        <w:rPr>
+          <w:sz w:val="28"/>
+          <w:szCs w:val="28"/>
+        </w:rPr>
+        <w:t xml:space="preserve"> checkout </w:t>
+      </w:r>
+      <w:proofErr w:type="spellStart"/>
+      <w:r>
+        <w:rPr>
+          <w:sz w:val="28"/>
+          <w:szCs w:val="28"/>
+        </w:rPr>
+        <w:t>main</w:t>
+      </w:r>
+      <w:proofErr w:type="spellEnd"/>
+      <w:r>
+        <w:rPr>
+          <w:sz w:val="28"/>
+          <w:szCs w:val="28"/>
+        </w:rPr>
+        <w:t xml:space="preserve"> ou </w:t>
+      </w:r>
+      <w:proofErr w:type="spellStart"/>
+      <w:r>
+        <w:rPr>
+          <w:sz w:val="28"/>
+          <w:szCs w:val="28"/>
+        </w:rPr>
+        <w:t>git</w:t>
+      </w:r>
+      <w:proofErr w:type="spellEnd"/>
+      <w:r>
+        <w:rPr>
+          <w:sz w:val="28"/>
+          <w:szCs w:val="28"/>
+        </w:rPr>
+        <w:t xml:space="preserve"> </w:t>
+      </w:r>
+      <w:proofErr w:type="spellStart"/>
+      <w:r>
+        <w:rPr>
+          <w:sz w:val="28"/>
+          <w:szCs w:val="28"/>
+        </w:rPr>
+        <w:t>pull</w:t>
+      </w:r>
+      <w:proofErr w:type="spellEnd"/>
     </w:p>
     <w:p>
       <w:pPr>
@@ -1073,8 +1400,6 @@
     </w:p>
     <w:p>
       <w:pPr>
-        <w:pStyle w:val="PargrafodaLista"/>
-        <w:ind w:left="1440"/>
         <w:rPr>
           <w:sz w:val="28"/>
           <w:szCs w:val="28"/>
@@ -1141,349 +1466,1069 @@
           <w:sz w:val="28"/>
           <w:szCs w:val="28"/>
         </w:rPr>
-        <w:t>Trabalho do colaborador ChartGPT.</w:t>
-      </w:r>
-    </w:p>
-    <w:p>
-      <w:pPr>
-        <w:rPr>
-          <w:sz w:val="28"/>
-          <w:szCs w:val="28"/>
-        </w:rPr>
-      </w:pPr>
-      <w:r>
-        <w:rPr>
-          <w:sz w:val="28"/>
-          <w:szCs w:val="28"/>
-        </w:rPr>
-        <w:t>Claro! Aqui está uma descrição dos comandos do Git que você mencionou:</w:t>
-      </w:r>
-    </w:p>
-    <w:p>
-      <w:pPr>
-        <w:rPr>
-          <w:sz w:val="28"/>
-          <w:szCs w:val="28"/>
-        </w:rPr>
-      </w:pPr>
-    </w:p>
-    <w:p>
-      <w:pPr>
-        <w:rPr>
-          <w:sz w:val="28"/>
-          <w:szCs w:val="28"/>
-        </w:rPr>
-      </w:pPr>
-      <w:r>
-        <w:rPr>
-          <w:sz w:val="28"/>
-          <w:szCs w:val="28"/>
-        </w:rPr>
-        <w:t xml:space="preserve">1. **git status**: </w:t>
-      </w:r>
-    </w:p>
-    <w:p>
-      <w:pPr>
-        <w:rPr>
-          <w:sz w:val="28"/>
-          <w:szCs w:val="28"/>
-        </w:rPr>
-      </w:pPr>
-      <w:r>
-        <w:rPr>
-          <w:sz w:val="28"/>
-          <w:szCs w:val="28"/>
-        </w:rPr>
-        <w:t xml:space="preserve">   - Este comando exibe o estado atual do repositório. Ele mostra quais arquivos foram modificados, quais estão prontos para ser commitados (staged) e quais ainda não foram rastreados pelo Git.</w:t>
-      </w:r>
-    </w:p>
-    <w:p>
-      <w:pPr>
-        <w:rPr>
-          <w:sz w:val="28"/>
-          <w:szCs w:val="28"/>
-        </w:rPr>
-      </w:pPr>
-    </w:p>
-    <w:p>
-      <w:pPr>
-        <w:rPr>
-          <w:sz w:val="28"/>
-          <w:szCs w:val="28"/>
-        </w:rPr>
-      </w:pPr>
-      <w:r>
-        <w:rPr>
-          <w:sz w:val="28"/>
-          <w:szCs w:val="28"/>
-        </w:rPr>
-        <w:t xml:space="preserve">2. **git add**: </w:t>
-      </w:r>
-    </w:p>
-    <w:p>
-      <w:pPr>
-        <w:rPr>
-          <w:sz w:val="28"/>
-          <w:szCs w:val="28"/>
-        </w:rPr>
-      </w:pPr>
-      <w:r>
-        <w:rPr>
-          <w:sz w:val="28"/>
-          <w:szCs w:val="28"/>
-        </w:rPr>
-        <w:t xml:space="preserve">   - O comando `git add` é usado para adicionar mudanças feitas em arquivos ao índice (staging area). Isso prepara os arquivos para o próximo commit. Você pode adicionar arquivos específicos ou usar `.` para adicionar todos os arquivos modificados.</w:t>
-      </w:r>
-    </w:p>
-    <w:p>
-      <w:pPr>
-        <w:rPr>
-          <w:sz w:val="28"/>
-          <w:szCs w:val="28"/>
-        </w:rPr>
-      </w:pPr>
-    </w:p>
-    <w:p>
-      <w:pPr>
-        <w:rPr>
-          <w:sz w:val="28"/>
-          <w:szCs w:val="28"/>
-        </w:rPr>
-      </w:pPr>
-      <w:r>
-        <w:rPr>
-          <w:sz w:val="28"/>
-          <w:szCs w:val="28"/>
-        </w:rPr>
-        <w:t xml:space="preserve">3. **git commit**: </w:t>
-      </w:r>
-    </w:p>
-    <w:p>
-      <w:pPr>
-        <w:rPr>
-          <w:sz w:val="28"/>
-          <w:szCs w:val="28"/>
-        </w:rPr>
-      </w:pPr>
-      <w:r>
-        <w:rPr>
-          <w:sz w:val="28"/>
-          <w:szCs w:val="28"/>
-        </w:rPr>
-        <w:t xml:space="preserve">   - O comando `git commit` salva as mudanças que você adicionou ao índice. Cada commit é como uma "foto" do estado do projeto em um determinado momento, e você deve incluir uma mensagem que descreva as alterações feitas.</w:t>
-      </w:r>
-    </w:p>
-    <w:p>
-      <w:pPr>
-        <w:rPr>
-          <w:sz w:val="28"/>
-          <w:szCs w:val="28"/>
-        </w:rPr>
-      </w:pPr>
-    </w:p>
-    <w:p>
-      <w:pPr>
-        <w:rPr>
-          <w:sz w:val="28"/>
-          <w:szCs w:val="28"/>
-        </w:rPr>
-      </w:pPr>
-      <w:r>
-        <w:rPr>
-          <w:sz w:val="28"/>
-          <w:szCs w:val="28"/>
-        </w:rPr>
-        <w:t xml:space="preserve">4. **git push**: </w:t>
-      </w:r>
-    </w:p>
-    <w:p>
-      <w:pPr>
-        <w:rPr>
-          <w:sz w:val="28"/>
-          <w:szCs w:val="28"/>
-        </w:rPr>
-      </w:pPr>
-      <w:r>
-        <w:rPr>
-          <w:sz w:val="28"/>
-          <w:szCs w:val="28"/>
-        </w:rPr>
-        <w:t xml:space="preserve">   - O comando `git push` é utilizado para enviar os commits feitos localmente para um repositório remoto. Isso atualiza o repositório remoto com as suas mudanças.</w:t>
-      </w:r>
-    </w:p>
-    <w:p>
-      <w:pPr>
-        <w:rPr>
-          <w:sz w:val="28"/>
-          <w:szCs w:val="28"/>
-        </w:rPr>
-      </w:pPr>
-    </w:p>
-    <w:p>
-      <w:pPr>
-        <w:rPr>
-          <w:sz w:val="28"/>
-          <w:szCs w:val="28"/>
-        </w:rPr>
-      </w:pPr>
-      <w:r>
-        <w:rPr>
-          <w:sz w:val="28"/>
-          <w:szCs w:val="28"/>
-        </w:rPr>
-        <w:t xml:space="preserve">5. **git checkout**: </w:t>
-      </w:r>
-    </w:p>
-    <w:p>
-      <w:pPr>
-        <w:rPr>
-          <w:sz w:val="28"/>
-          <w:szCs w:val="28"/>
-        </w:rPr>
-      </w:pPr>
-      <w:r>
-        <w:rPr>
-          <w:sz w:val="28"/>
-          <w:szCs w:val="28"/>
-        </w:rPr>
-        <w:t xml:space="preserve">   - O comando `git checkout` é utilizado para mudar entre diferentes branches ou para restaurar arquivos a um estado anterior. Com ele, você pode acessar outra branch ou desfazer alterações em arquivos.</w:t>
-      </w:r>
-    </w:p>
-    <w:p>
-      <w:pPr>
-        <w:rPr>
-          <w:sz w:val="28"/>
-          <w:szCs w:val="28"/>
-        </w:rPr>
-      </w:pPr>
-    </w:p>
-    <w:p>
-      <w:pPr>
-        <w:rPr>
-          <w:sz w:val="28"/>
-          <w:szCs w:val="28"/>
-        </w:rPr>
-      </w:pPr>
-      <w:r>
-        <w:rPr>
-          <w:sz w:val="28"/>
-          <w:szCs w:val="28"/>
-        </w:rPr>
-        <w:t xml:space="preserve">6. **git pull**: </w:t>
-      </w:r>
-    </w:p>
-    <w:p>
-      <w:pPr>
-        <w:rPr>
-          <w:sz w:val="28"/>
-          <w:szCs w:val="28"/>
-        </w:rPr>
-      </w:pPr>
-      <w:r>
-        <w:rPr>
-          <w:sz w:val="28"/>
-          <w:szCs w:val="28"/>
-        </w:rPr>
-        <w:t xml:space="preserve">   - O comando `git pull` é usado para atualizar o repositório local com as últimas mudanças do repositório remoto. Ele faz um `fetch` para baixar as mudanças e, em seguida, tenta mesclá-las automaticamente com sua branch atual.</w:t>
-      </w:r>
-    </w:p>
-    <w:p>
-      <w:pPr>
-        <w:rPr>
-          <w:sz w:val="28"/>
-          <w:szCs w:val="28"/>
-        </w:rPr>
-      </w:pPr>
-    </w:p>
-    <w:p>
-      <w:pPr>
-        <w:rPr>
-          <w:sz w:val="28"/>
-          <w:szCs w:val="28"/>
-        </w:rPr>
-      </w:pPr>
-      <w:r>
-        <w:rPr>
-          <w:sz w:val="28"/>
-          <w:szCs w:val="28"/>
-        </w:rPr>
-        <w:t xml:space="preserve">7. **git fetch**: </w:t>
-      </w:r>
-    </w:p>
-    <w:p>
-      <w:pPr>
-        <w:rPr>
-          <w:sz w:val="28"/>
-          <w:szCs w:val="28"/>
-        </w:rPr>
-      </w:pPr>
-      <w:r>
-        <w:rPr>
-          <w:sz w:val="28"/>
-          <w:szCs w:val="28"/>
-        </w:rPr>
-        <w:t xml:space="preserve">   - O comando `git fetch` baixa as mudanças do repositório remoto, mas não as mescla automaticamente. Ele atualiza sua cópia local das referências remotas, permitindo que você veja as mudanças que foram feitas no repositório remoto antes de decidir integrá-las ao seu trabalho.</w:t>
-      </w:r>
-    </w:p>
-    <w:p>
-      <w:pPr>
-        <w:rPr>
-          <w:sz w:val="28"/>
-          <w:szCs w:val="28"/>
-        </w:rPr>
-      </w:pPr>
-    </w:p>
-    <w:p>
-      <w:pPr>
-        <w:rPr>
-          <w:sz w:val="28"/>
-          <w:szCs w:val="28"/>
-        </w:rPr>
-      </w:pPr>
-      <w:r>
-        <w:rPr>
-          <w:sz w:val="28"/>
-          <w:szCs w:val="28"/>
-        </w:rPr>
-        <w:t xml:space="preserve">8. **git merge**: </w:t>
-      </w:r>
-    </w:p>
-    <w:p>
-      <w:pPr>
-        <w:rPr>
-          <w:sz w:val="28"/>
-          <w:szCs w:val="28"/>
-        </w:rPr>
-      </w:pPr>
-      <w:r>
-        <w:rPr>
-          <w:sz w:val="28"/>
-          <w:szCs w:val="28"/>
-        </w:rPr>
-        <w:t xml:space="preserve">   - O comando `git merge` é usado para unir duas branches. Quando você mescla, as mudanças de uma branch (geralmente a branch remota) são incorporadas à sua branch atual. Isso pode resultar em conflitos se houver mudanças incompatíveis que precisem ser resolvidas manualmente.</w:t>
-      </w:r>
-    </w:p>
-    <w:p>
-      <w:pPr>
-        <w:rPr>
-          <w:sz w:val="28"/>
-          <w:szCs w:val="28"/>
-        </w:rPr>
-      </w:pPr>
-    </w:p>
-    <w:p>
-      <w:pPr>
-        <w:rPr>
-          <w:sz w:val="28"/>
-          <w:szCs w:val="28"/>
-        </w:rPr>
-      </w:pPr>
-      <w:r>
-        <w:rPr>
-          <w:sz w:val="28"/>
-          <w:szCs w:val="28"/>
-        </w:rPr>
-        <w:t>Esses comandos formam a base do fluxo de trabalho do Git e são essenciais para gerenciar o versionamento do código. Se precisar de mais detalhes ou exemplos de uso, é só avisar!</w:t>
+        <w:t xml:space="preserve">Trabalho do colaborador </w:t>
+      </w:r>
+      <w:proofErr w:type="spellStart"/>
+      <w:r>
+        <w:rPr>
+          <w:sz w:val="28"/>
+          <w:szCs w:val="28"/>
+        </w:rPr>
+        <w:t>ChartGPT</w:t>
+      </w:r>
+      <w:proofErr w:type="spellEnd"/>
+      <w:r>
+        <w:rPr>
+          <w:sz w:val="28"/>
+          <w:szCs w:val="28"/>
+        </w:rPr>
+        <w:t>.</w:t>
+      </w:r>
+    </w:p>
+    <w:p>
+      <w:pPr>
+        <w:rPr>
+          <w:sz w:val="28"/>
+          <w:szCs w:val="28"/>
+        </w:rPr>
+      </w:pPr>
+      <w:r>
+        <w:rPr>
+          <w:sz w:val="28"/>
+          <w:szCs w:val="28"/>
+        </w:rPr>
+        <w:t xml:space="preserve">Claro! Aqui está uma descrição dos comandos do </w:t>
+      </w:r>
+      <w:proofErr w:type="spellStart"/>
+      <w:r>
+        <w:rPr>
+          <w:sz w:val="28"/>
+          <w:szCs w:val="28"/>
+        </w:rPr>
+        <w:t>Git</w:t>
+      </w:r>
+      <w:proofErr w:type="spellEnd"/>
+      <w:r>
+        <w:rPr>
+          <w:sz w:val="28"/>
+          <w:szCs w:val="28"/>
+        </w:rPr>
+        <w:t xml:space="preserve"> que você mencionou:</w:t>
+      </w:r>
+    </w:p>
+    <w:p>
+      <w:pPr>
+        <w:rPr>
+          <w:sz w:val="28"/>
+          <w:szCs w:val="28"/>
+        </w:rPr>
+      </w:pPr>
+    </w:p>
+    <w:p>
+      <w:pPr>
+        <w:rPr>
+          <w:sz w:val="28"/>
+          <w:szCs w:val="28"/>
+        </w:rPr>
+      </w:pPr>
+      <w:r>
+        <w:rPr>
+          <w:sz w:val="28"/>
+          <w:szCs w:val="28"/>
+        </w:rPr>
+        <w:t>1. **</w:t>
+      </w:r>
+      <w:proofErr w:type="spellStart"/>
+      <w:r>
+        <w:rPr>
+          <w:sz w:val="28"/>
+          <w:szCs w:val="28"/>
+        </w:rPr>
+        <w:t>git</w:t>
+      </w:r>
+      <w:proofErr w:type="spellEnd"/>
+      <w:r>
+        <w:rPr>
+          <w:sz w:val="28"/>
+          <w:szCs w:val="28"/>
+        </w:rPr>
+        <w:t xml:space="preserve"> status**: </w:t>
+      </w:r>
+    </w:p>
+    <w:p>
+      <w:pPr>
+        <w:rPr>
+          <w:sz w:val="28"/>
+          <w:szCs w:val="28"/>
+        </w:rPr>
+      </w:pPr>
+      <w:r>
+        <w:rPr>
+          <w:sz w:val="28"/>
+          <w:szCs w:val="28"/>
+        </w:rPr>
+        <w:t xml:space="preserve">   - Este comando exibe o estado atual do repositório. Ele mostra quais arquivos foram modificados, quais estão prontos para ser </w:t>
+      </w:r>
+      <w:proofErr w:type="spellStart"/>
+      <w:r>
+        <w:rPr>
+          <w:sz w:val="28"/>
+          <w:szCs w:val="28"/>
+        </w:rPr>
+        <w:t>commitados</w:t>
+      </w:r>
+      <w:proofErr w:type="spellEnd"/>
+      <w:r>
+        <w:rPr>
+          <w:sz w:val="28"/>
+          <w:szCs w:val="28"/>
+        </w:rPr>
+        <w:t xml:space="preserve"> (</w:t>
+      </w:r>
+      <w:proofErr w:type="spellStart"/>
+      <w:r>
+        <w:rPr>
+          <w:sz w:val="28"/>
+          <w:szCs w:val="28"/>
+        </w:rPr>
+        <w:t>staged</w:t>
+      </w:r>
+      <w:proofErr w:type="spellEnd"/>
+      <w:r>
+        <w:rPr>
+          <w:sz w:val="28"/>
+          <w:szCs w:val="28"/>
+        </w:rPr>
+        <w:t xml:space="preserve">) e quais ainda não foram rastreados pelo </w:t>
+      </w:r>
+      <w:proofErr w:type="spellStart"/>
+      <w:r>
+        <w:rPr>
+          <w:sz w:val="28"/>
+          <w:szCs w:val="28"/>
+        </w:rPr>
+        <w:t>Git</w:t>
+      </w:r>
+      <w:proofErr w:type="spellEnd"/>
+      <w:r>
+        <w:rPr>
+          <w:sz w:val="28"/>
+          <w:szCs w:val="28"/>
+        </w:rPr>
+        <w:t>.</w:t>
+      </w:r>
+    </w:p>
+    <w:p>
+      <w:pPr>
+        <w:rPr>
+          <w:sz w:val="28"/>
+          <w:szCs w:val="28"/>
+        </w:rPr>
+      </w:pPr>
+    </w:p>
+    <w:p>
+      <w:pPr>
+        <w:rPr>
+          <w:sz w:val="28"/>
+          <w:szCs w:val="28"/>
+        </w:rPr>
+      </w:pPr>
+      <w:r>
+        <w:rPr>
+          <w:sz w:val="28"/>
+          <w:szCs w:val="28"/>
+        </w:rPr>
+        <w:t>2. **</w:t>
+      </w:r>
+      <w:proofErr w:type="spellStart"/>
+      <w:r>
+        <w:rPr>
+          <w:sz w:val="28"/>
+          <w:szCs w:val="28"/>
+        </w:rPr>
+        <w:t>git</w:t>
+      </w:r>
+      <w:proofErr w:type="spellEnd"/>
+      <w:r>
+        <w:rPr>
+          <w:sz w:val="28"/>
+          <w:szCs w:val="28"/>
+        </w:rPr>
+        <w:t xml:space="preserve"> </w:t>
+      </w:r>
+      <w:proofErr w:type="spellStart"/>
+      <w:r>
+        <w:rPr>
+          <w:sz w:val="28"/>
+          <w:szCs w:val="28"/>
+        </w:rPr>
+        <w:t>add</w:t>
+      </w:r>
+      <w:proofErr w:type="spellEnd"/>
+      <w:r>
+        <w:rPr>
+          <w:sz w:val="28"/>
+          <w:szCs w:val="28"/>
+        </w:rPr>
+        <w:t xml:space="preserve">**: </w:t>
+      </w:r>
+    </w:p>
+    <w:p>
+      <w:pPr>
+        <w:rPr>
+          <w:sz w:val="28"/>
+          <w:szCs w:val="28"/>
+        </w:rPr>
+      </w:pPr>
+      <w:r>
+        <w:rPr>
+          <w:sz w:val="28"/>
+          <w:szCs w:val="28"/>
+        </w:rPr>
+        <w:t xml:space="preserve">   - O comando `</w:t>
+      </w:r>
+      <w:proofErr w:type="spellStart"/>
+      <w:r>
+        <w:rPr>
+          <w:sz w:val="28"/>
+          <w:szCs w:val="28"/>
+        </w:rPr>
+        <w:t>git</w:t>
+      </w:r>
+      <w:proofErr w:type="spellEnd"/>
+      <w:r>
+        <w:rPr>
+          <w:sz w:val="28"/>
+          <w:szCs w:val="28"/>
+        </w:rPr>
+        <w:t xml:space="preserve"> </w:t>
+      </w:r>
+      <w:proofErr w:type="spellStart"/>
+      <w:r>
+        <w:rPr>
+          <w:sz w:val="28"/>
+          <w:szCs w:val="28"/>
+        </w:rPr>
+        <w:t>add</w:t>
+      </w:r>
+      <w:proofErr w:type="spellEnd"/>
+      <w:r>
+        <w:rPr>
+          <w:sz w:val="28"/>
+          <w:szCs w:val="28"/>
+        </w:rPr>
+        <w:t>` é usado para adicionar mudanças feitas em arquivos ao índice (</w:t>
+      </w:r>
+      <w:proofErr w:type="spellStart"/>
+      <w:r>
+        <w:rPr>
+          <w:sz w:val="28"/>
+          <w:szCs w:val="28"/>
+        </w:rPr>
+        <w:t>staging</w:t>
+      </w:r>
+      <w:proofErr w:type="spellEnd"/>
+      <w:r>
+        <w:rPr>
+          <w:sz w:val="28"/>
+          <w:szCs w:val="28"/>
+        </w:rPr>
+        <w:t xml:space="preserve"> </w:t>
+      </w:r>
+      <w:proofErr w:type="spellStart"/>
+      <w:r>
+        <w:rPr>
+          <w:sz w:val="28"/>
+          <w:szCs w:val="28"/>
+        </w:rPr>
+        <w:t>area</w:t>
+      </w:r>
+      <w:proofErr w:type="spellEnd"/>
+      <w:r>
+        <w:rPr>
+          <w:sz w:val="28"/>
+          <w:szCs w:val="28"/>
+        </w:rPr>
+        <w:t xml:space="preserve">). Isso prepara os arquivos para o próximo </w:t>
+      </w:r>
+      <w:proofErr w:type="spellStart"/>
+      <w:r>
+        <w:rPr>
+          <w:sz w:val="28"/>
+          <w:szCs w:val="28"/>
+        </w:rPr>
+        <w:t>commit</w:t>
+      </w:r>
+      <w:proofErr w:type="spellEnd"/>
+      <w:r>
+        <w:rPr>
+          <w:sz w:val="28"/>
+          <w:szCs w:val="28"/>
+        </w:rPr>
+        <w:t xml:space="preserve">. Você pode adicionar arquivos específicos ou usar </w:t>
+      </w:r>
+      <w:proofErr w:type="gramStart"/>
+      <w:r>
+        <w:rPr>
+          <w:sz w:val="28"/>
+          <w:szCs w:val="28"/>
+        </w:rPr>
+        <w:t>`.`</w:t>
+      </w:r>
+      <w:proofErr w:type="gramEnd"/>
+      <w:r>
+        <w:rPr>
+          <w:sz w:val="28"/>
+          <w:szCs w:val="28"/>
+        </w:rPr>
+        <w:t xml:space="preserve"> para adicionar todos os arquivos modificados.</w:t>
+      </w:r>
+    </w:p>
+    <w:p>
+      <w:pPr>
+        <w:rPr>
+          <w:sz w:val="28"/>
+          <w:szCs w:val="28"/>
+        </w:rPr>
+      </w:pPr>
+    </w:p>
+    <w:p>
+      <w:pPr>
+        <w:rPr>
+          <w:sz w:val="28"/>
+          <w:szCs w:val="28"/>
+        </w:rPr>
+      </w:pPr>
+      <w:r>
+        <w:rPr>
+          <w:sz w:val="28"/>
+          <w:szCs w:val="28"/>
+        </w:rPr>
+        <w:t>3. **</w:t>
+      </w:r>
+      <w:proofErr w:type="spellStart"/>
+      <w:r>
+        <w:rPr>
+          <w:sz w:val="28"/>
+          <w:szCs w:val="28"/>
+        </w:rPr>
+        <w:t>git</w:t>
+      </w:r>
+      <w:proofErr w:type="spellEnd"/>
+      <w:r>
+        <w:rPr>
+          <w:sz w:val="28"/>
+          <w:szCs w:val="28"/>
+        </w:rPr>
+        <w:t xml:space="preserve"> </w:t>
+      </w:r>
+      <w:proofErr w:type="spellStart"/>
+      <w:r>
+        <w:rPr>
+          <w:sz w:val="28"/>
+          <w:szCs w:val="28"/>
+        </w:rPr>
+        <w:t>commit</w:t>
+      </w:r>
+      <w:proofErr w:type="spellEnd"/>
+      <w:r>
+        <w:rPr>
+          <w:sz w:val="28"/>
+          <w:szCs w:val="28"/>
+        </w:rPr>
+        <w:t xml:space="preserve">**: </w:t>
+      </w:r>
+    </w:p>
+    <w:p>
+      <w:pPr>
+        <w:rPr>
+          <w:sz w:val="28"/>
+          <w:szCs w:val="28"/>
+        </w:rPr>
+      </w:pPr>
+      <w:r>
+        <w:rPr>
+          <w:sz w:val="28"/>
+          <w:szCs w:val="28"/>
+        </w:rPr>
+        <w:t xml:space="preserve">   - O comando `</w:t>
+      </w:r>
+      <w:proofErr w:type="spellStart"/>
+      <w:r>
+        <w:rPr>
+          <w:sz w:val="28"/>
+          <w:szCs w:val="28"/>
+        </w:rPr>
+        <w:t>git</w:t>
+      </w:r>
+      <w:proofErr w:type="spellEnd"/>
+      <w:r>
+        <w:rPr>
+          <w:sz w:val="28"/>
+          <w:szCs w:val="28"/>
+        </w:rPr>
+        <w:t xml:space="preserve"> </w:t>
+      </w:r>
+      <w:proofErr w:type="spellStart"/>
+      <w:r>
+        <w:rPr>
+          <w:sz w:val="28"/>
+          <w:szCs w:val="28"/>
+        </w:rPr>
+        <w:t>commit</w:t>
+      </w:r>
+      <w:proofErr w:type="spellEnd"/>
+      <w:r>
+        <w:rPr>
+          <w:sz w:val="28"/>
+          <w:szCs w:val="28"/>
+        </w:rPr>
+        <w:t xml:space="preserve">` salva as mudanças que você adicionou ao índice. Cada </w:t>
+      </w:r>
+      <w:proofErr w:type="spellStart"/>
+      <w:r>
+        <w:rPr>
+          <w:sz w:val="28"/>
+          <w:szCs w:val="28"/>
+        </w:rPr>
+        <w:t>commit</w:t>
+      </w:r>
+      <w:proofErr w:type="spellEnd"/>
+      <w:r>
+        <w:rPr>
+          <w:sz w:val="28"/>
+          <w:szCs w:val="28"/>
+        </w:rPr>
+        <w:t xml:space="preserve"> é como uma "foto" do estado do projeto em um determinado momento, e você deve incluir uma mensagem que descreva as alterações feitas.</w:t>
+      </w:r>
+    </w:p>
+    <w:p>
+      <w:pPr>
+        <w:rPr>
+          <w:sz w:val="28"/>
+          <w:szCs w:val="28"/>
+        </w:rPr>
+      </w:pPr>
+    </w:p>
+    <w:p>
+      <w:pPr>
+        <w:rPr>
+          <w:sz w:val="28"/>
+          <w:szCs w:val="28"/>
+        </w:rPr>
+      </w:pPr>
+      <w:r>
+        <w:rPr>
+          <w:sz w:val="28"/>
+          <w:szCs w:val="28"/>
+        </w:rPr>
+        <w:t>4. **</w:t>
+      </w:r>
+      <w:proofErr w:type="spellStart"/>
+      <w:r>
+        <w:rPr>
+          <w:sz w:val="28"/>
+          <w:szCs w:val="28"/>
+        </w:rPr>
+        <w:t>git</w:t>
+      </w:r>
+      <w:proofErr w:type="spellEnd"/>
+      <w:r>
+        <w:rPr>
+          <w:sz w:val="28"/>
+          <w:szCs w:val="28"/>
+        </w:rPr>
+        <w:t xml:space="preserve"> </w:t>
+      </w:r>
+      <w:proofErr w:type="spellStart"/>
+      <w:r>
+        <w:rPr>
+          <w:sz w:val="28"/>
+          <w:szCs w:val="28"/>
+        </w:rPr>
+        <w:t>push</w:t>
+      </w:r>
+      <w:proofErr w:type="spellEnd"/>
+      <w:r>
+        <w:rPr>
+          <w:sz w:val="28"/>
+          <w:szCs w:val="28"/>
+        </w:rPr>
+        <w:t xml:space="preserve">**: </w:t>
+      </w:r>
+    </w:p>
+    <w:p>
+      <w:pPr>
+        <w:rPr>
+          <w:sz w:val="28"/>
+          <w:szCs w:val="28"/>
+        </w:rPr>
+      </w:pPr>
+      <w:r>
+        <w:rPr>
+          <w:sz w:val="28"/>
+          <w:szCs w:val="28"/>
+        </w:rPr>
+        <w:t xml:space="preserve">   - O comando `</w:t>
+      </w:r>
+      <w:proofErr w:type="spellStart"/>
+      <w:r>
+        <w:rPr>
+          <w:sz w:val="28"/>
+          <w:szCs w:val="28"/>
+        </w:rPr>
+        <w:t>git</w:t>
+      </w:r>
+      <w:proofErr w:type="spellEnd"/>
+      <w:r>
+        <w:rPr>
+          <w:sz w:val="28"/>
+          <w:szCs w:val="28"/>
+        </w:rPr>
+        <w:t xml:space="preserve"> </w:t>
+      </w:r>
+      <w:proofErr w:type="spellStart"/>
+      <w:r>
+        <w:rPr>
+          <w:sz w:val="28"/>
+          <w:szCs w:val="28"/>
+        </w:rPr>
+        <w:t>push</w:t>
+      </w:r>
+      <w:proofErr w:type="spellEnd"/>
+      <w:r>
+        <w:rPr>
+          <w:sz w:val="28"/>
+          <w:szCs w:val="28"/>
+        </w:rPr>
+        <w:t xml:space="preserve">` é utilizado para enviar os </w:t>
+      </w:r>
+      <w:proofErr w:type="spellStart"/>
+      <w:r>
+        <w:rPr>
+          <w:sz w:val="28"/>
+          <w:szCs w:val="28"/>
+        </w:rPr>
+        <w:t>commits</w:t>
+      </w:r>
+      <w:proofErr w:type="spellEnd"/>
+      <w:r>
+        <w:rPr>
+          <w:sz w:val="28"/>
+          <w:szCs w:val="28"/>
+        </w:rPr>
+        <w:t xml:space="preserve"> feitos localmente para um repositório remoto. Isso atualiza o repositório remoto com as suas mudanças.</w:t>
+      </w:r>
+    </w:p>
+    <w:p>
+      <w:pPr>
+        <w:rPr>
+          <w:sz w:val="28"/>
+          <w:szCs w:val="28"/>
+        </w:rPr>
+      </w:pPr>
+    </w:p>
+    <w:p>
+      <w:pPr>
+        <w:rPr>
+          <w:sz w:val="28"/>
+          <w:szCs w:val="28"/>
+        </w:rPr>
+      </w:pPr>
+      <w:r>
+        <w:rPr>
+          <w:sz w:val="28"/>
+          <w:szCs w:val="28"/>
+        </w:rPr>
+        <w:t>5. **</w:t>
+      </w:r>
+      <w:proofErr w:type="spellStart"/>
+      <w:r>
+        <w:rPr>
+          <w:sz w:val="28"/>
+          <w:szCs w:val="28"/>
+        </w:rPr>
+        <w:t>git</w:t>
+      </w:r>
+      <w:proofErr w:type="spellEnd"/>
+      <w:r>
+        <w:rPr>
+          <w:sz w:val="28"/>
+          <w:szCs w:val="28"/>
+        </w:rPr>
+        <w:t xml:space="preserve"> checkout**: </w:t>
+      </w:r>
+    </w:p>
+    <w:p>
+      <w:pPr>
+        <w:rPr>
+          <w:sz w:val="28"/>
+          <w:szCs w:val="28"/>
+        </w:rPr>
+      </w:pPr>
+      <w:r>
+        <w:rPr>
+          <w:sz w:val="28"/>
+          <w:szCs w:val="28"/>
+        </w:rPr>
+        <w:t xml:space="preserve">   - O comando `</w:t>
+      </w:r>
+      <w:proofErr w:type="spellStart"/>
+      <w:r>
+        <w:rPr>
+          <w:sz w:val="28"/>
+          <w:szCs w:val="28"/>
+        </w:rPr>
+        <w:t>git</w:t>
+      </w:r>
+      <w:proofErr w:type="spellEnd"/>
+      <w:r>
+        <w:rPr>
+          <w:sz w:val="28"/>
+          <w:szCs w:val="28"/>
+        </w:rPr>
+        <w:t xml:space="preserve"> checkout` é utilizado para mudar entre diferentes </w:t>
+      </w:r>
+      <w:proofErr w:type="spellStart"/>
+      <w:r>
+        <w:rPr>
+          <w:sz w:val="28"/>
+          <w:szCs w:val="28"/>
+        </w:rPr>
+        <w:t>branches</w:t>
+      </w:r>
+      <w:proofErr w:type="spellEnd"/>
+      <w:r>
+        <w:rPr>
+          <w:sz w:val="28"/>
+          <w:szCs w:val="28"/>
+        </w:rPr>
+        <w:t xml:space="preserve"> ou para restaurar arquivos a um estado anterior. Com ele, você pode acessar outra </w:t>
+      </w:r>
+      <w:proofErr w:type="spellStart"/>
+      <w:r>
+        <w:rPr>
+          <w:sz w:val="28"/>
+          <w:szCs w:val="28"/>
+        </w:rPr>
+        <w:t>branch</w:t>
+      </w:r>
+      <w:proofErr w:type="spellEnd"/>
+      <w:r>
+        <w:rPr>
+          <w:sz w:val="28"/>
+          <w:szCs w:val="28"/>
+        </w:rPr>
+        <w:t xml:space="preserve"> ou desfazer alterações em arquivos.</w:t>
+      </w:r>
+    </w:p>
+    <w:p>
+      <w:pPr>
+        <w:rPr>
+          <w:sz w:val="28"/>
+          <w:szCs w:val="28"/>
+        </w:rPr>
+      </w:pPr>
+    </w:p>
+    <w:p>
+      <w:pPr>
+        <w:rPr>
+          <w:sz w:val="28"/>
+          <w:szCs w:val="28"/>
+        </w:rPr>
+      </w:pPr>
+      <w:r>
+        <w:rPr>
+          <w:sz w:val="28"/>
+          <w:szCs w:val="28"/>
+        </w:rPr>
+        <w:t>6. **</w:t>
+      </w:r>
+      <w:proofErr w:type="spellStart"/>
+      <w:r>
+        <w:rPr>
+          <w:sz w:val="28"/>
+          <w:szCs w:val="28"/>
+        </w:rPr>
+        <w:t>git</w:t>
+      </w:r>
+      <w:proofErr w:type="spellEnd"/>
+      <w:r>
+        <w:rPr>
+          <w:sz w:val="28"/>
+          <w:szCs w:val="28"/>
+        </w:rPr>
+        <w:t xml:space="preserve"> </w:t>
+      </w:r>
+      <w:proofErr w:type="spellStart"/>
+      <w:r>
+        <w:rPr>
+          <w:sz w:val="28"/>
+          <w:szCs w:val="28"/>
+        </w:rPr>
+        <w:t>pull</w:t>
+      </w:r>
+      <w:proofErr w:type="spellEnd"/>
+      <w:r>
+        <w:rPr>
+          <w:sz w:val="28"/>
+          <w:szCs w:val="28"/>
+        </w:rPr>
+        <w:t xml:space="preserve">**: </w:t>
+      </w:r>
+    </w:p>
+    <w:p>
+      <w:pPr>
+        <w:rPr>
+          <w:sz w:val="28"/>
+          <w:szCs w:val="28"/>
+        </w:rPr>
+      </w:pPr>
+      <w:r>
+        <w:rPr>
+          <w:sz w:val="28"/>
+          <w:szCs w:val="28"/>
+        </w:rPr>
+        <w:t xml:space="preserve">   - O comando `</w:t>
+      </w:r>
+      <w:proofErr w:type="spellStart"/>
+      <w:r>
+        <w:rPr>
+          <w:sz w:val="28"/>
+          <w:szCs w:val="28"/>
+        </w:rPr>
+        <w:t>git</w:t>
+      </w:r>
+      <w:proofErr w:type="spellEnd"/>
+      <w:r>
+        <w:rPr>
+          <w:sz w:val="28"/>
+          <w:szCs w:val="28"/>
+        </w:rPr>
+        <w:t xml:space="preserve"> </w:t>
+      </w:r>
+      <w:proofErr w:type="spellStart"/>
+      <w:r>
+        <w:rPr>
+          <w:sz w:val="28"/>
+          <w:szCs w:val="28"/>
+        </w:rPr>
+        <w:t>pull</w:t>
+      </w:r>
+      <w:proofErr w:type="spellEnd"/>
+      <w:r>
+        <w:rPr>
+          <w:sz w:val="28"/>
+          <w:szCs w:val="28"/>
+        </w:rPr>
+        <w:t>` é usado para atualizar o repositório local com as últimas mudanças do repositório remoto. Ele faz um `</w:t>
+      </w:r>
+      <w:proofErr w:type="spellStart"/>
+      <w:r>
+        <w:rPr>
+          <w:sz w:val="28"/>
+          <w:szCs w:val="28"/>
+        </w:rPr>
+        <w:t>fetch</w:t>
+      </w:r>
+      <w:proofErr w:type="spellEnd"/>
+      <w:r>
+        <w:rPr>
+          <w:sz w:val="28"/>
+          <w:szCs w:val="28"/>
+        </w:rPr>
+        <w:t xml:space="preserve">` para baixar as mudanças e, em seguida, tenta mesclá-las automaticamente com sua </w:t>
+      </w:r>
+      <w:proofErr w:type="spellStart"/>
+      <w:r>
+        <w:rPr>
+          <w:sz w:val="28"/>
+          <w:szCs w:val="28"/>
+        </w:rPr>
+        <w:t>branch</w:t>
+      </w:r>
+      <w:proofErr w:type="spellEnd"/>
+      <w:r>
+        <w:rPr>
+          <w:sz w:val="28"/>
+          <w:szCs w:val="28"/>
+        </w:rPr>
+        <w:t xml:space="preserve"> atual.</w:t>
+      </w:r>
+    </w:p>
+    <w:p>
+      <w:pPr>
+        <w:rPr>
+          <w:sz w:val="28"/>
+          <w:szCs w:val="28"/>
+        </w:rPr>
+      </w:pPr>
+    </w:p>
+    <w:p>
+      <w:pPr>
+        <w:rPr>
+          <w:sz w:val="28"/>
+          <w:szCs w:val="28"/>
+        </w:rPr>
+      </w:pPr>
+      <w:r>
+        <w:rPr>
+          <w:sz w:val="28"/>
+          <w:szCs w:val="28"/>
+        </w:rPr>
+        <w:t>7. **</w:t>
+      </w:r>
+      <w:proofErr w:type="spellStart"/>
+      <w:r>
+        <w:rPr>
+          <w:sz w:val="28"/>
+          <w:szCs w:val="28"/>
+        </w:rPr>
+        <w:t>git</w:t>
+      </w:r>
+      <w:proofErr w:type="spellEnd"/>
+      <w:r>
+        <w:rPr>
+          <w:sz w:val="28"/>
+          <w:szCs w:val="28"/>
+        </w:rPr>
+        <w:t xml:space="preserve"> </w:t>
+      </w:r>
+      <w:proofErr w:type="spellStart"/>
+      <w:r>
+        <w:rPr>
+          <w:sz w:val="28"/>
+          <w:szCs w:val="28"/>
+        </w:rPr>
+        <w:t>fetch</w:t>
+      </w:r>
+      <w:proofErr w:type="spellEnd"/>
+      <w:r>
+        <w:rPr>
+          <w:sz w:val="28"/>
+          <w:szCs w:val="28"/>
+        </w:rPr>
+        <w:t xml:space="preserve">**: </w:t>
+      </w:r>
+    </w:p>
+    <w:p>
+      <w:pPr>
+        <w:rPr>
+          <w:sz w:val="28"/>
+          <w:szCs w:val="28"/>
+        </w:rPr>
+      </w:pPr>
+      <w:r>
+        <w:rPr>
+          <w:sz w:val="28"/>
+          <w:szCs w:val="28"/>
+        </w:rPr>
+        <w:t xml:space="preserve">   - O comando `</w:t>
+      </w:r>
+      <w:proofErr w:type="spellStart"/>
+      <w:r>
+        <w:rPr>
+          <w:sz w:val="28"/>
+          <w:szCs w:val="28"/>
+        </w:rPr>
+        <w:t>git</w:t>
+      </w:r>
+      <w:proofErr w:type="spellEnd"/>
+      <w:r>
+        <w:rPr>
+          <w:sz w:val="28"/>
+          <w:szCs w:val="28"/>
+        </w:rPr>
+        <w:t xml:space="preserve"> </w:t>
+      </w:r>
+      <w:proofErr w:type="spellStart"/>
+      <w:r>
+        <w:rPr>
+          <w:sz w:val="28"/>
+          <w:szCs w:val="28"/>
+        </w:rPr>
+        <w:t>fetch</w:t>
+      </w:r>
+      <w:proofErr w:type="spellEnd"/>
+      <w:r>
+        <w:rPr>
+          <w:sz w:val="28"/>
+          <w:szCs w:val="28"/>
+        </w:rPr>
+        <w:t>` baixa as mudanças do repositório remoto, mas não as mescla automaticamente. Ele atualiza sua cópia local das referências remotas, permitindo que você veja as mudanças que foram feitas no repositório remoto antes de decidir integrá-las ao seu trabalho.</w:t>
+      </w:r>
+    </w:p>
+    <w:p>
+      <w:pPr>
+        <w:rPr>
+          <w:sz w:val="28"/>
+          <w:szCs w:val="28"/>
+        </w:rPr>
+      </w:pPr>
+    </w:p>
+    <w:p>
+      <w:pPr>
+        <w:rPr>
+          <w:sz w:val="28"/>
+          <w:szCs w:val="28"/>
+        </w:rPr>
+      </w:pPr>
+      <w:r>
+        <w:rPr>
+          <w:sz w:val="28"/>
+          <w:szCs w:val="28"/>
+        </w:rPr>
+        <w:t>8. **</w:t>
+      </w:r>
+      <w:proofErr w:type="spellStart"/>
+      <w:r>
+        <w:rPr>
+          <w:sz w:val="28"/>
+          <w:szCs w:val="28"/>
+        </w:rPr>
+        <w:t>git</w:t>
+      </w:r>
+      <w:proofErr w:type="spellEnd"/>
+      <w:r>
+        <w:rPr>
+          <w:sz w:val="28"/>
+          <w:szCs w:val="28"/>
+        </w:rPr>
+        <w:t xml:space="preserve"> merge**: </w:t>
+      </w:r>
+    </w:p>
+    <w:p>
+      <w:pPr>
+        <w:rPr>
+          <w:sz w:val="28"/>
+          <w:szCs w:val="28"/>
+        </w:rPr>
+      </w:pPr>
+      <w:r>
+        <w:rPr>
+          <w:sz w:val="28"/>
+          <w:szCs w:val="28"/>
+        </w:rPr>
+        <w:t xml:space="preserve">   - O comando `</w:t>
+      </w:r>
+      <w:proofErr w:type="spellStart"/>
+      <w:r>
+        <w:rPr>
+          <w:sz w:val="28"/>
+          <w:szCs w:val="28"/>
+        </w:rPr>
+        <w:t>git</w:t>
+      </w:r>
+      <w:proofErr w:type="spellEnd"/>
+      <w:r>
+        <w:rPr>
+          <w:sz w:val="28"/>
+          <w:szCs w:val="28"/>
+        </w:rPr>
+        <w:t xml:space="preserve"> merge` é usado para unir duas </w:t>
+      </w:r>
+      <w:proofErr w:type="spellStart"/>
+      <w:r>
+        <w:rPr>
+          <w:sz w:val="28"/>
+          <w:szCs w:val="28"/>
+        </w:rPr>
+        <w:t>branches</w:t>
+      </w:r>
+      <w:proofErr w:type="spellEnd"/>
+      <w:r>
+        <w:rPr>
+          <w:sz w:val="28"/>
+          <w:szCs w:val="28"/>
+        </w:rPr>
+        <w:t xml:space="preserve">. Quando você mescla, as mudanças de uma </w:t>
+      </w:r>
+      <w:proofErr w:type="spellStart"/>
+      <w:r>
+        <w:rPr>
+          <w:sz w:val="28"/>
+          <w:szCs w:val="28"/>
+        </w:rPr>
+        <w:t>branch</w:t>
+      </w:r>
+      <w:proofErr w:type="spellEnd"/>
+      <w:r>
+        <w:rPr>
+          <w:sz w:val="28"/>
+          <w:szCs w:val="28"/>
+        </w:rPr>
+        <w:t xml:space="preserve"> (geralmente a </w:t>
+      </w:r>
+      <w:proofErr w:type="spellStart"/>
+      <w:r>
+        <w:rPr>
+          <w:sz w:val="28"/>
+          <w:szCs w:val="28"/>
+        </w:rPr>
+        <w:t>branch</w:t>
+      </w:r>
+      <w:proofErr w:type="spellEnd"/>
+      <w:r>
+        <w:rPr>
+          <w:sz w:val="28"/>
+          <w:szCs w:val="28"/>
+        </w:rPr>
+        <w:t xml:space="preserve"> remota) são incorporadas à sua </w:t>
+      </w:r>
+      <w:proofErr w:type="spellStart"/>
+      <w:r>
+        <w:rPr>
+          <w:sz w:val="28"/>
+          <w:szCs w:val="28"/>
+        </w:rPr>
+        <w:t>branch</w:t>
+      </w:r>
+      <w:proofErr w:type="spellEnd"/>
+      <w:r>
+        <w:rPr>
+          <w:sz w:val="28"/>
+          <w:szCs w:val="28"/>
+        </w:rPr>
+        <w:t xml:space="preserve"> atual. Isso pode resultar em conflitos se houver mudanças incompatíveis que precisem ser resolvidas manualmente.</w:t>
+      </w:r>
+    </w:p>
+    <w:p>
+      <w:pPr>
+        <w:rPr>
+          <w:sz w:val="28"/>
+          <w:szCs w:val="28"/>
+        </w:rPr>
+      </w:pPr>
+    </w:p>
+    <w:p>
+      <w:pPr>
+        <w:rPr>
+          <w:sz w:val="28"/>
+          <w:szCs w:val="28"/>
+        </w:rPr>
+      </w:pPr>
+      <w:r>
+        <w:rPr>
+          <w:sz w:val="28"/>
+          <w:szCs w:val="28"/>
+        </w:rPr>
+        <w:t xml:space="preserve">Esses comandos formam a base do fluxo de trabalho do </w:t>
+      </w:r>
+      <w:proofErr w:type="spellStart"/>
+      <w:r>
+        <w:rPr>
+          <w:sz w:val="28"/>
+          <w:szCs w:val="28"/>
+        </w:rPr>
+        <w:t>Git</w:t>
+      </w:r>
+      <w:proofErr w:type="spellEnd"/>
+      <w:r>
+        <w:rPr>
+          <w:sz w:val="28"/>
+          <w:szCs w:val="28"/>
+        </w:rPr>
+        <w:t xml:space="preserve"> e são essenciais para gerenciar o versionamento do código. Se precisar de mais detalhes ou exemplos de uso, é só avisar!</w:t>
       </w:r>
     </w:p>
     <w:p>
@@ -1513,7 +2558,7 @@
 </file>
 
 <file path=word/numbering.xml><?xml version="1.0" encoding="utf-8"?>
-<w:numbering xmlns:wpc="http://schemas.microsoft.com/office/word/2010/wordprocessingCanvas" xmlns:cx="http://schemas.microsoft.com/office/drawing/2014/chartex" xmlns:cx1="http://schemas.microsoft.com/office/drawing/2015/9/8/chartex" xmlns:cx2="http://schemas.microsoft.com/office/drawing/2015/10/21/chartex" xmlns:cx3="http://schemas.microsoft.com/office/drawing/2016/5/9/chartex" xmlns:cx4="http://schemas.microsoft.com/office/drawing/2016/5/10/chartex" xmlns:cx5="http://schemas.microsoft.com/office/drawing/2016/5/11/chartex" xmlns:cx6="http://schemas.microsoft.com/office/drawing/2016/5/12/chartex" xmlns:cx7="http://schemas.microsoft.com/office/drawing/2016/5/13/chartex" xmlns:cx8="http://schemas.microsoft.com/office/drawing/2016/5/14/chartex" xmlns:mc="http://schemas.openxmlformats.org/markup-compatibility/2006" xmlns:aink="http://schemas.microsoft.com/office/drawing/2016/ink" xmlns:am3d="http://schemas.microsoft.com/office/drawing/2017/model3d" xmlns:o="urn:schemas-microsoft-com:office:office" xmlns:oel="http://schemas.microsoft.com/office/2019/extlst" xmlns:r="http://schemas.openxmlformats.org/officeDocument/2006/relationships" xmlns:m="http://schemas.openxmlformats.org/officeDocument/2006/math" xmlns:v="urn:schemas-microsoft-com:vml" xmlns:wp14="http://schemas.microsoft.com/office/word/2010/wordprocessingDrawing" xmlns:wp="http://schemas.openxmlformats.org/drawingml/2006/wordprocessingDrawing" xmlns:w10="urn:schemas-microsoft-com:office:word" xmlns:w="http://schemas.openxmlformats.org/wordprocessingml/2006/main" xmlns:w14="http://schemas.microsoft.com/office/word/2010/wordml" xmlns:w15="http://schemas.microsoft.com/office/word/2012/wordml" xmlns:w16cex="http://schemas.microsoft.com/office/word/2018/wordml/cex" xmlns:w16cid="http://schemas.microsoft.com/office/word/2016/wordml/cid" xmlns:w16="http://schemas.microsoft.com/office/word/2018/wordml" xmlns:w16du="http://schemas.microsoft.com/office/word/2023/wordml/word16du" xmlns:w16sdtdh="http://schemas.microsoft.com/office/word/2020/wordml/sdtdatahash" xmlns:w16se="http://schemas.microsoft.com/office/word/2015/wordml/symex" xmlns:wpg="http://schemas.microsoft.com/office/word/2010/wordprocessingGroup" xmlns:wpi="http://schemas.microsoft.com/office/word/2010/wordprocessingInk" xmlns:wne="http://schemas.microsoft.com/office/word/2006/wordml" xmlns:wps="http://schemas.microsoft.com/office/word/2010/wordprocessingShape" mc:Ignorable="w14 w15 w16se w16cid w16 w16cex w16sdtdh w16du wp14">
+<w:numbering xmlns:wpc="http://schemas.microsoft.com/office/word/2010/wordprocessingCanvas" xmlns:cx="http://schemas.microsoft.com/office/drawing/2014/chartex" xmlns:cx1="http://schemas.microsoft.com/office/drawing/2015/9/8/chartex" xmlns:cx2="http://schemas.microsoft.com/office/drawing/2015/10/21/chartex" xmlns:cx3="http://schemas.microsoft.com/office/drawing/2016/5/9/chartex" xmlns:cx4="http://schemas.microsoft.com/office/drawing/2016/5/10/chartex" xmlns:cx5="http://schemas.microsoft.com/office/drawing/2016/5/11/chartex" xmlns:cx6="http://schemas.microsoft.com/office/drawing/2016/5/12/chartex" xmlns:cx7="http://schemas.microsoft.com/office/drawing/2016/5/13/chartex" xmlns:cx8="http://schemas.microsoft.com/office/drawing/2016/5/14/chartex" xmlns:mc="http://schemas.openxmlformats.org/markup-compatibility/2006" xmlns:aink="http://schemas.microsoft.com/office/drawing/2016/ink" xmlns:am3d="http://schemas.microsoft.com/office/drawing/2017/model3d" xmlns:o="urn:schemas-microsoft-com:office:office" xmlns:r="http://schemas.openxmlformats.org/officeDocument/2006/relationships" xmlns:m="http://schemas.openxmlformats.org/officeDocument/2006/math" xmlns:v="urn:schemas-microsoft-com:vml" xmlns:wp14="http://schemas.microsoft.com/office/word/2010/wordprocessingDrawing" xmlns:wp="http://schemas.openxmlformats.org/drawingml/2006/wordprocessingDrawing" xmlns:w10="urn:schemas-microsoft-com:office:word" xmlns:w="http://schemas.openxmlformats.org/wordprocessingml/2006/main" xmlns:w14="http://schemas.microsoft.com/office/word/2010/wordml" xmlns:w15="http://schemas.microsoft.com/office/word/2012/wordml" xmlns:w16cex="http://schemas.microsoft.com/office/word/2018/wordml/cex" xmlns:w16cid="http://schemas.microsoft.com/office/word/2016/wordml/cid" xmlns:w16="http://schemas.microsoft.com/office/word/2018/wordml" xmlns:w16sdtdh="http://schemas.microsoft.com/office/word/2020/wordml/sdtdatahash" xmlns:w16se="http://schemas.microsoft.com/office/word/2015/wordml/symex" xmlns:wpg="http://schemas.microsoft.com/office/word/2010/wordprocessingGroup" xmlns:wpi="http://schemas.microsoft.com/office/word/2010/wordprocessingInk" xmlns:wne="http://schemas.microsoft.com/office/word/2006/wordml" xmlns:wps="http://schemas.microsoft.com/office/word/2010/wordprocessingShape" mc:Ignorable="w14 w15 w16se w16cid w16 w16cex w16sdtdh wp14">
   <w:abstractNum w:abstractNumId="0" w15:restartNumberingAfterBreak="0">
     <w:nsid w:val="35204DFB"/>
     <w:multiLevelType w:val="hybridMultilevel"/>
@@ -2007,26 +3052,26 @@
       </w:pPr>
     </w:lvl>
   </w:abstractNum>
-  <w:num w:numId="1" w16cid:durableId="1110974575">
+  <w:num w:numId="1">
     <w:abstractNumId w:val="1"/>
   </w:num>
-  <w:num w:numId="2" w16cid:durableId="1734693124">
+  <w:num w:numId="2">
     <w:abstractNumId w:val="2"/>
   </w:num>
-  <w:num w:numId="3" w16cid:durableId="2072191951">
+  <w:num w:numId="3">
     <w:abstractNumId w:val="4"/>
   </w:num>
-  <w:num w:numId="4" w16cid:durableId="1110705526">
+  <w:num w:numId="4">
     <w:abstractNumId w:val="0"/>
   </w:num>
-  <w:num w:numId="5" w16cid:durableId="52823606">
+  <w:num w:numId="5">
     <w:abstractNumId w:val="3"/>
   </w:num>
 </w:numbering>
 </file>
 
 <file path=word/styles.xml><?xml version="1.0" encoding="utf-8"?>
-<w:styles xmlns:mc="http://schemas.openxmlformats.org/markup-compatibility/2006" xmlns:r="http://schemas.openxmlformats.org/officeDocument/2006/relationships" xmlns:w="http://schemas.openxmlformats.org/wordprocessingml/2006/main" xmlns:w14="http://schemas.microsoft.com/office/word/2010/wordml" xmlns:w15="http://schemas.microsoft.com/office/word/2012/wordml" xmlns:w16cex="http://schemas.microsoft.com/office/word/2018/wordml/cex" xmlns:w16cid="http://schemas.microsoft.com/office/word/2016/wordml/cid" xmlns:w16="http://schemas.microsoft.com/office/word/2018/wordml" xmlns:w16du="http://schemas.microsoft.com/office/word/2023/wordml/word16du" xmlns:w16sdtdh="http://schemas.microsoft.com/office/word/2020/wordml/sdtdatahash" xmlns:w16se="http://schemas.microsoft.com/office/word/2015/wordml/symex" mc:Ignorable="w14 w15 w16se w16cid w16 w16cex w16sdtdh w16du">
+<w:styles xmlns:mc="http://schemas.openxmlformats.org/markup-compatibility/2006" xmlns:r="http://schemas.openxmlformats.org/officeDocument/2006/relationships" xmlns:w="http://schemas.openxmlformats.org/wordprocessingml/2006/main" xmlns:w14="http://schemas.microsoft.com/office/word/2010/wordml" xmlns:w15="http://schemas.microsoft.com/office/word/2012/wordml" xmlns:w16cex="http://schemas.microsoft.com/office/word/2018/wordml/cex" xmlns:w16cid="http://schemas.microsoft.com/office/word/2016/wordml/cid" xmlns:w16="http://schemas.microsoft.com/office/word/2018/wordml" xmlns:w16sdtdh="http://schemas.microsoft.com/office/word/2020/wordml/sdtdatahash" xmlns:w16se="http://schemas.microsoft.com/office/word/2015/wordml/symex" mc:Ignorable="w14 w15 w16se w16cid w16 w16cex w16sdtdh">
   <w:docDefaults>
     <w:rPrDefault>
       <w:rPr>

</xml_diff>